<commit_message>
vérification du stylage pour passage en xml
</commit_message>
<xml_diff>
--- a/9bis_a passer en xml/tlg0057.tlg115.verbatim-grc1.docx
+++ b/9bis_a passer en xml/tlg0057.tlg115.verbatim-grc1.docx
@@ -9,48 +9,70 @@
           <w:lang w:val="en-US"/>
         </w:rPr>
       </w:pPr>
+      <w:proofErr w:type="gramStart"/>
       <w:r>
         <w:rPr>
           <w:lang w:val="en-US"/>
         </w:rPr>
-        <w:t>title : *Quomodo morbum</w:t>
-      </w:r>
+        <w:t>title :</w:t>
+      </w:r>
+      <w:proofErr w:type="gramEnd"/>
       <w:r>
         <w:rPr>
           <w:lang w:val="en-US"/>
         </w:rPr>
+        <w:t xml:space="preserve"> *Quomodo </w:t>
+      </w:r>
+      <w:proofErr w:type="spellStart"/>
+      <w:r>
+        <w:rPr>
+          <w:lang w:val="en-US"/>
+        </w:rPr>
+        <w:t>morbum</w:t>
+      </w:r>
+      <w:proofErr w:type="spellEnd"/>
+      <w:r>
+        <w:rPr>
+          <w:lang w:val="en-US"/>
+        </w:rPr>
         <w:t xml:space="preserve"> </w:t>
       </w:r>
+      <w:proofErr w:type="spellStart"/>
       <w:r>
         <w:rPr>
           <w:lang w:val="en-US"/>
         </w:rPr>
         <w:t>simulantes</w:t>
       </w:r>
+      <w:proofErr w:type="spellEnd"/>
       <w:r>
         <w:rPr>
           <w:lang w:val="en-US"/>
         </w:rPr>
         <w:t xml:space="preserve"> </w:t>
       </w:r>
+      <w:proofErr w:type="spellStart"/>
       <w:r>
         <w:rPr>
           <w:lang w:val="en-US"/>
         </w:rPr>
         <w:t>sint</w:t>
       </w:r>
+      <w:proofErr w:type="spellEnd"/>
       <w:r>
         <w:rPr>
           <w:lang w:val="en-US"/>
         </w:rPr>
         <w:t xml:space="preserve"> </w:t>
       </w:r>
+      <w:proofErr w:type="spellStart"/>
       <w:r>
         <w:rPr>
           <w:lang w:val="en-US"/>
         </w:rPr>
         <w:t>deprehendendi</w:t>
       </w:r>
+      <w:proofErr w:type="spellEnd"/>
     </w:p>
     <w:p>
       <w:pPr>
@@ -59,11 +81,19 @@
           <w:lang w:val="en-US"/>
         </w:rPr>
       </w:pPr>
+      <w:proofErr w:type="gramStart"/>
       <w:r>
         <w:rPr>
           <w:lang w:val="en-US"/>
         </w:rPr>
-        <w:t>creator : Galen</w:t>
+        <w:t>creator :</w:t>
+      </w:r>
+      <w:proofErr w:type="gramEnd"/>
+      <w:r>
+        <w:rPr>
+          <w:lang w:val="en-US"/>
+        </w:rPr>
+        <w:t xml:space="preserve"> Galen</w:t>
       </w:r>
     </w:p>
     <w:p>
@@ -73,11 +103,19 @@
           <w:lang w:val="en-US"/>
         </w:rPr>
       </w:pPr>
+      <w:proofErr w:type="gramStart"/>
       <w:r>
         <w:rPr>
           <w:lang w:val="en-US"/>
         </w:rPr>
-        <w:t>editor : Karl Gottlob Kühn</w:t>
+        <w:t>editor :</w:t>
+      </w:r>
+      <w:proofErr w:type="gramEnd"/>
+      <w:r>
+        <w:rPr>
+          <w:lang w:val="en-US"/>
+        </w:rPr>
+        <w:t xml:space="preserve"> Karl Gottlob Kühn</w:t>
       </w:r>
     </w:p>
     <w:p>
@@ -87,11 +125,19 @@
           <w:lang w:val="en-US"/>
         </w:rPr>
       </w:pPr>
+      <w:proofErr w:type="gramStart"/>
       <w:r>
         <w:rPr>
           <w:lang w:val="en-US"/>
         </w:rPr>
-        <w:t>publisher : Sorbonne Université</w:t>
+        <w:t>publisher :</w:t>
+      </w:r>
+      <w:proofErr w:type="gramEnd"/>
+      <w:r>
+        <w:rPr>
+          <w:lang w:val="en-US"/>
+        </w:rPr>
+        <w:t xml:space="preserve"> Sorbonne Université</w:t>
       </w:r>
     </w:p>
     <w:p>
@@ -101,11 +147,27 @@
           <w:lang w:val="en-US"/>
         </w:rPr>
       </w:pPr>
+      <w:proofErr w:type="spellStart"/>
+      <w:proofErr w:type="gramStart"/>
       <w:r>
         <w:rPr>
           <w:lang w:val="en-US"/>
         </w:rPr>
-        <w:t>idno : urn:cts:greekLit:tlg0057.tlg115.verbatim-grc1</w:t>
+        <w:t>idno</w:t>
+      </w:r>
+      <w:proofErr w:type="spellEnd"/>
+      <w:r>
+        <w:rPr>
+          <w:lang w:val="en-US"/>
+        </w:rPr>
+        <w:t> :</w:t>
+      </w:r>
+      <w:proofErr w:type="gramEnd"/>
+      <w:r>
+        <w:rPr>
+          <w:lang w:val="en-US"/>
+        </w:rPr>
+        <w:t xml:space="preserve"> urn:cts:greekLit:tlg0057.tlg115.verbatim-grc1</w:t>
       </w:r>
     </w:p>
     <w:p>
@@ -115,11 +177,19 @@
           <w:lang w:val="en-US"/>
         </w:rPr>
       </w:pPr>
+      <w:proofErr w:type="gramStart"/>
       <w:r>
         <w:rPr>
           <w:lang w:val="en-US"/>
         </w:rPr>
-        <w:t>issued : 2023</w:t>
+        <w:t>issued :</w:t>
+      </w:r>
+      <w:proofErr w:type="gramEnd"/>
+      <w:r>
+        <w:rPr>
+          <w:lang w:val="en-US"/>
+        </w:rPr>
+        <w:t xml:space="preserve"> 2023</w:t>
       </w:r>
     </w:p>
     <w:p>
@@ -134,7 +204,23 @@
           <w:rStyle w:val="num"/>
           <w:lang w:val="en-US"/>
         </w:rPr>
-        <w:t>[urn:cts:greekLit:tlg0057.tlg115.verbatim-grc1]</w:t>
+        <w:t>[</w:t>
+      </w:r>
+      <w:proofErr w:type="gramStart"/>
+      <w:r>
+        <w:rPr>
+          <w:rStyle w:val="num"/>
+          <w:lang w:val="en-US"/>
+        </w:rPr>
+        <w:t>urn:cts</w:t>
+      </w:r>
+      <w:proofErr w:type="gramEnd"/>
+      <w:r>
+        <w:rPr>
+          <w:rStyle w:val="num"/>
+          <w:lang w:val="en-US"/>
+        </w:rPr>
+        <w:t>:greekLit:tlg0057.tlg115.verbatim-grc1]</w:t>
       </w:r>
     </w:p>
     <w:p>
@@ -181,7 +267,6 @@
     </w:p>
     <w:p>
       <w:pPr>
-        <w:pStyle w:val="Titre2"/>
         <w:rPr>
           <w:lang w:val="en-US"/>
         </w:rPr>
@@ -291,12 +376,6 @@
           <w:lang w:val="en-US"/>
         </w:rPr>
         <w:br/>
-      </w:r>
-      <w:r>
-        <w:rPr>
-          <w:rStyle w:val="lb"/>
-          <w:lang w:val="en-US"/>
-        </w:rPr>
         <w:t xml:space="preserve">[1] </w:t>
       </w:r>
       <w:r>
@@ -386,12 +465,14 @@
         </w:rPr>
         <w:t xml:space="preserve">γὰρ φλεγμονὴ καὶ </w:t>
       </w:r>
+      <w:proofErr w:type="spellStart"/>
       <w:r>
         <w:rPr>
           <w:lang w:val="zu-ZA"/>
         </w:rPr>
         <w:t>ἐρυσίπελας</w:t>
       </w:r>
+      <w:proofErr w:type="spellEnd"/>
       <w:r>
         <w:rPr>
           <w:lang w:val="zu-ZA"/>
@@ -571,12 +652,14 @@
         <w:br/>
         <w:t xml:space="preserve">[8] </w:t>
       </w:r>
+      <w:proofErr w:type="spellStart"/>
       <w:r>
         <w:rPr>
           <w:lang w:val="zu-ZA"/>
         </w:rPr>
         <w:t>μυζήσαντες</w:t>
       </w:r>
+      <w:proofErr w:type="spellEnd"/>
       <w:r>
         <w:rPr>
           <w:lang w:val="zu-ZA"/>
@@ -597,6 +680,7 @@
         </w:rPr>
         <w:t xml:space="preserve">κάτωθεν </w:t>
       </w:r>
+      <w:proofErr w:type="spellStart"/>
       <w:r>
         <w:rPr>
           <w:lang w:val="zu-ZA"/>
@@ -619,7 +703,14 @@
         <w:rPr>
           <w:lang w:val="zu-ZA"/>
         </w:rPr>
-        <w:t xml:space="preserve">νον αἷμα καὶ παραληρεῖν προσεποιήσαντο </w:t>
+        <w:t>νον</w:t>
+      </w:r>
+      <w:proofErr w:type="spellEnd"/>
+      <w:r>
+        <w:rPr>
+          <w:lang w:val="zu-ZA"/>
+        </w:rPr>
+        <w:t xml:space="preserve"> αἷμα καὶ παραληρεῖν προσεποιήσαντο </w:t>
       </w:r>
       <w:r>
         <w:rPr>
@@ -689,6 +780,7 @@
         </w:rPr>
         <w:t xml:space="preserve">ν, ὡς δὴ δοκεῖν </w:t>
       </w:r>
+      <w:proofErr w:type="spellStart"/>
       <w:r>
         <w:rPr>
           <w:lang w:val="zu-ZA"/>
@@ -707,6 +799,7 @@
         </w:rPr>
         <w:t>κδεκτον</w:t>
       </w:r>
+      <w:proofErr w:type="spellEnd"/>
       <w:r>
         <w:rPr>
           <w:lang w:val="zu-ZA"/>
@@ -919,13 +1012,6 @@
           <w:lang w:val="zu-ZA"/>
         </w:rPr>
         <w:br/>
-      </w:r>
-      <w:r>
-        <w:rPr>
-          <w:rStyle w:val="lb"/>
-          <w:lang w:val="zu-ZA"/>
-        </w:rPr>
-        <w:lastRenderedPageBreak/>
         <w:t xml:space="preserve">[2] </w:t>
       </w:r>
       <w:r>
@@ -1053,31 +1139,7 @@
         <w:rPr>
           <w:lang w:val="zu-ZA"/>
         </w:rPr>
-        <w:t>π</w:t>
-      </w:r>
-      <w:r>
-        <w:rPr>
-          <w:lang w:val="zu-ZA"/>
-        </w:rPr>
-        <w:t>ά</w:t>
-      </w:r>
-      <w:r>
-        <w:rPr>
-          <w:lang w:val="zu-ZA"/>
-        </w:rPr>
-        <w:t>ν</w:t>
-      </w:r>
-      <w:r>
-        <w:rPr>
-          <w:lang w:val="zu-ZA"/>
-        </w:rPr>
-        <w:t>τ</w:t>
-      </w:r>
-      <w:r>
-        <w:rPr>
-          <w:lang w:val="zu-ZA"/>
-        </w:rPr>
-        <w:t>ως</w:t>
+        <w:t>πάντως</w:t>
       </w:r>
       <w:r>
         <w:rPr>
@@ -1111,13 +1173,7 @@
         <w:rPr>
           <w:lang w:val="zu-ZA"/>
         </w:rPr>
-        <w:t xml:space="preserve">ἐπαύσατο </w:t>
-      </w:r>
-      <w:r>
-        <w:rPr>
-          <w:lang w:val="zu-ZA"/>
-        </w:rPr>
-        <w:t>κεκραγ</w:t>
+        <w:t>ἐπαύσατο κεκραγ</w:t>
       </w:r>
       <w:r>
         <w:rPr>
@@ -1129,1080 +1185,7 @@
         <w:rPr>
           <w:lang w:val="zu-ZA"/>
         </w:rPr>
-        <w:t>ς</w:t>
-      </w:r>
-      <w:r>
-        <w:rPr>
-          <w:lang w:val="zu-ZA"/>
-        </w:rPr>
-        <w:t xml:space="preserve">, ὡς οὐκ ἔτι ὀδυνώμενος. καὶ μέντοι καὶ </w:t>
-      </w:r>
-      <w:r>
-        <w:rPr>
-          <w:rStyle w:val="lb"/>
-          <w:lang w:val="zu-ZA"/>
-        </w:rPr>
-        <w:br/>
-        <w:t xml:space="preserve">[8] </w:t>
-      </w:r>
-      <w:r>
-        <w:rPr>
-          <w:lang w:val="zu-ZA"/>
-        </w:rPr>
-        <w:t xml:space="preserve">ἡ προηγησαμένη δίαιτα τοιαύτη τις ἦν, </w:t>
-      </w:r>
-      <w:r>
-        <w:rPr>
-          <w:lang w:val="zu-ZA"/>
-        </w:rPr>
-        <w:t>ὡ</w:t>
-      </w:r>
-      <w:r>
-        <w:rPr>
-          <w:lang w:val="zu-ZA"/>
-        </w:rPr>
-        <w:t xml:space="preserve">ς μὴ δύνασθαι </w:t>
-      </w:r>
-      <w:r>
-        <w:rPr>
-          <w:rStyle w:val="lb"/>
-          <w:lang w:val="zu-ZA"/>
-        </w:rPr>
-        <w:br/>
-        <w:t xml:space="preserve">[9] </w:t>
-      </w:r>
-      <w:r>
-        <w:rPr>
-          <w:lang w:val="zu-ZA"/>
-        </w:rPr>
-        <w:t xml:space="preserve">κωλικὴν ἐν αὐτῇ συστῆναι διάθεσιν. ἐξ ἀπεψιῶν γὰρ καὶ </w:t>
-      </w:r>
-      <w:r>
-        <w:rPr>
-          <w:rStyle w:val="lb"/>
-          <w:lang w:val="zu-ZA"/>
-        </w:rPr>
-        <w:br/>
-        <w:t xml:space="preserve">[10] </w:t>
-      </w:r>
-      <w:r>
-        <w:rPr>
-          <w:lang w:val="zu-ZA"/>
-        </w:rPr>
-        <w:t xml:space="preserve">ψύξεων εἴωθε γίνεσθαι τὰ τοιαῦτα παθήματα, τῷ δὲ οὐδὲν </w:t>
-      </w:r>
-      <w:r>
-        <w:rPr>
-          <w:rStyle w:val="lb"/>
-          <w:lang w:val="zu-ZA"/>
-        </w:rPr>
-        <w:br/>
-        <w:t xml:space="preserve">[11] </w:t>
-      </w:r>
-      <w:r>
-        <w:rPr>
-          <w:lang w:val="zu-ZA"/>
-        </w:rPr>
-        <w:t xml:space="preserve">τοιοῦτον προηγήσατο. τὸ μὲν οὖν γνῶναι τὸ πάθημα μὴ </w:t>
-      </w:r>
-      <w:r>
-        <w:rPr>
-          <w:rStyle w:val="lb"/>
-          <w:lang w:val="zu-ZA"/>
-        </w:rPr>
-        <w:br/>
-        <w:t xml:space="preserve">[12] </w:t>
-      </w:r>
-      <w:r>
-        <w:rPr>
-          <w:lang w:val="zu-ZA"/>
-        </w:rPr>
-        <w:t xml:space="preserve">κατὰ λόγον εἶναι τῆς ἔμπροσθεν διαίτης, ἰατρικῆς ἐμπειρίας </w:t>
-      </w:r>
-      <w:r>
-        <w:rPr>
-          <w:rStyle w:val="lb"/>
-          <w:lang w:val="zu-ZA"/>
-        </w:rPr>
-        <w:br/>
-        <w:t xml:space="preserve">[13] </w:t>
-      </w:r>
-      <w:r>
-        <w:rPr>
-          <w:lang w:val="zu-ZA"/>
-        </w:rPr>
-        <w:t>ἔργον ἐστὶ, τὸ δὲ ὑπονοῆσαι διὰ τ</w:t>
-      </w:r>
-      <w:r>
-        <w:rPr>
-          <w:lang w:val="zu-ZA"/>
-        </w:rPr>
-        <w:t>ὴ</w:t>
-      </w:r>
-      <w:r>
-        <w:rPr>
-          <w:lang w:val="zu-ZA"/>
-        </w:rPr>
-        <w:t xml:space="preserve">ν ἐκκλησίαν αὐτὸν </w:t>
-      </w:r>
-      <w:r>
-        <w:rPr>
-          <w:rStyle w:val="lb"/>
-          <w:lang w:val="zu-ZA"/>
-        </w:rPr>
-        <w:br/>
-        <w:t xml:space="preserve">[14] </w:t>
-      </w:r>
-      <w:r>
-        <w:rPr>
-          <w:lang w:val="zu-ZA"/>
-        </w:rPr>
-        <w:t xml:space="preserve">οὕτω </w:t>
-      </w:r>
-      <w:r>
-        <w:rPr>
-          <w:lang w:val="zu-ZA"/>
-        </w:rPr>
-        <w:t>πλάσασθαι</w:t>
-      </w:r>
-      <w:r>
-        <w:rPr>
-          <w:lang w:val="zu-ZA"/>
-        </w:rPr>
-        <w:t xml:space="preserve"> οὐκ ἔστι τῆς ἰατρικῆς ἴδιον, ἀλλὰ τοῦ </w:t>
-      </w:r>
-      <w:r>
-        <w:rPr>
-          <w:rStyle w:val="lb"/>
-          <w:lang w:val="zu-ZA"/>
-        </w:rPr>
-        <w:br/>
-        <w:t xml:space="preserve">[15] </w:t>
-      </w:r>
-      <w:r>
-        <w:rPr>
-          <w:lang w:val="zu-ZA"/>
-        </w:rPr>
-        <w:t xml:space="preserve">καλουμένου κοινοῦ λόγου, </w:t>
-      </w:r>
-      <w:r>
-        <w:rPr>
-          <w:lang w:val="el-GR"/>
-        </w:rPr>
-        <w:t>ὃ</w:t>
-      </w:r>
-      <w:r>
-        <w:rPr>
-          <w:lang w:val="zu-ZA"/>
-        </w:rPr>
-        <w:t xml:space="preserve">ν καὶ τῷ κοινὸν εἶναι πᾶσιν </w:t>
-      </w:r>
-      <w:r>
-        <w:rPr>
-          <w:rStyle w:val="lb"/>
-          <w:lang w:val="zu-ZA"/>
-        </w:rPr>
-        <w:br/>
-        <w:t xml:space="preserve">[16] </w:t>
-      </w:r>
-      <w:r>
-        <w:rPr>
-          <w:lang w:val="zu-ZA"/>
-        </w:rPr>
-        <w:t>ὀλίγοι</w:t>
-      </w:r>
-      <w:r>
-        <w:rPr>
-          <w:lang w:val="zu-ZA"/>
-        </w:rPr>
-        <w:t xml:space="preserve"> τέλεον ἔχουσιν, ὡς εὐπορεῖν ἐφ</w:t>
-      </w:r>
-      <w:r>
-        <w:rPr>
-          <w:lang w:val="zu-ZA"/>
-        </w:rPr>
-        <w:t>’</w:t>
-      </w:r>
-      <w:r>
-        <w:rPr>
-          <w:lang w:val="zu-ZA"/>
-        </w:rPr>
-        <w:t xml:space="preserve"> ἑκάστῳ πράγματι </w:t>
-      </w:r>
-      <w:r>
-        <w:rPr>
-          <w:rStyle w:val="pb"/>
-          <w:lang w:val="zu-ZA"/>
-        </w:rPr>
-        <w:t>[p. 19.4]</w:t>
-      </w:r>
-      <w:r>
-        <w:rPr>
-          <w:rStyle w:val="lb"/>
-          <w:lang w:val="zu-ZA"/>
-        </w:rPr>
-        <w:br/>
-        <w:t xml:space="preserve">[1] </w:t>
-      </w:r>
-      <w:r>
-        <w:rPr>
-          <w:lang w:val="zu-ZA"/>
-        </w:rPr>
-        <w:t xml:space="preserve">τῶν ποιητέων τε καὶ λεκτέων. </w:t>
-      </w:r>
-      <w:r>
-        <w:rPr>
-          <w:lang w:val="zu-ZA"/>
-        </w:rPr>
-        <w:t>ἀ</w:t>
-      </w:r>
-      <w:r>
-        <w:rPr>
-          <w:lang w:val="zu-ZA"/>
-        </w:rPr>
-        <w:t>ναμνηστέ</w:t>
-      </w:r>
-      <w:r>
-        <w:rPr>
-          <w:lang w:val="zu-ZA"/>
-        </w:rPr>
-        <w:t>ο</w:t>
-      </w:r>
-      <w:r>
-        <w:rPr>
-          <w:lang w:val="zu-ZA"/>
-        </w:rPr>
-        <w:t>ν</w:t>
-      </w:r>
-      <w:r>
-        <w:rPr>
-          <w:lang w:val="zu-ZA"/>
-        </w:rPr>
-        <w:t xml:space="preserve"> δὲ τῶν εἰρημέ</w:t>
-      </w:r>
-      <w:r>
-        <w:rPr>
-          <w:lang w:val="zu-ZA"/>
-        </w:rPr>
-        <w:t>νων</w:t>
-      </w:r>
-      <w:r>
-        <w:rPr>
-          <w:rStyle w:val="lb"/>
-          <w:lang w:val="zu-ZA"/>
-        </w:rPr>
-        <w:br/>
-        <w:t xml:space="preserve">[2] </w:t>
-      </w:r>
-      <w:r>
-        <w:rPr>
-          <w:lang w:val="zu-ZA"/>
-        </w:rPr>
-        <w:t xml:space="preserve">ὡς ἐμπειρία μετὰ τῆς εὐπορίας εὑρίσκει μὲν καὶ τοὺς </w:t>
-      </w:r>
-      <w:r>
-        <w:rPr>
-          <w:rStyle w:val="lb"/>
-          <w:lang w:val="zu-ZA"/>
-        </w:rPr>
-        <w:br/>
-        <w:t xml:space="preserve">[3] </w:t>
-      </w:r>
-      <w:r>
-        <w:rPr>
-          <w:lang w:val="zu-ZA"/>
-        </w:rPr>
-        <w:t xml:space="preserve">ἄλλα τινὰ πλαττομένους, εὑρίσκει δὲ καὶ τοὺς ἀλγεῖν προσποιουμένους </w:t>
-      </w:r>
-      <w:r>
-        <w:rPr>
-          <w:rStyle w:val="lb"/>
-          <w:lang w:val="zu-ZA"/>
-        </w:rPr>
-        <w:br/>
-        <w:t xml:space="preserve">[4] </w:t>
-      </w:r>
-      <w:r>
-        <w:rPr>
-          <w:lang w:val="zu-ZA"/>
-        </w:rPr>
-        <w:t>σφοδρῶς. ἐφ</w:t>
-      </w:r>
-      <w:r>
-        <w:rPr>
-          <w:lang w:val="zu-ZA"/>
-        </w:rPr>
-        <w:t>’</w:t>
-      </w:r>
-      <w:r>
-        <w:rPr>
-          <w:lang w:val="zu-ZA"/>
-        </w:rPr>
-        <w:t xml:space="preserve"> ἑκατέρου γὰρ αὖ τις φάσκων </w:t>
-      </w:r>
-      <w:r>
-        <w:rPr>
-          <w:rStyle w:val="lb"/>
-          <w:lang w:val="zu-ZA"/>
-        </w:rPr>
-        <w:br/>
-        <w:t xml:space="preserve">[5] </w:t>
-      </w:r>
-      <w:r>
-        <w:rPr>
-          <w:lang w:val="zu-ZA"/>
-        </w:rPr>
-        <w:t xml:space="preserve">ὀδυνᾶσθαι σφοδρότατα </w:t>
-      </w:r>
-      <w:r>
-        <w:rPr>
-          <w:lang w:val="zu-ZA"/>
-        </w:rPr>
-        <w:t>γόνυος</w:t>
-      </w:r>
-      <w:r>
-        <w:rPr>
-          <w:lang w:val="zu-ZA"/>
-        </w:rPr>
-        <w:t>, δοῦλος δ</w:t>
-      </w:r>
-      <w:r>
-        <w:rPr>
-          <w:lang w:val="zu-ZA"/>
-        </w:rPr>
-        <w:t>’</w:t>
-      </w:r>
-      <w:r>
-        <w:rPr>
-          <w:lang w:val="zu-ZA"/>
-        </w:rPr>
-        <w:t xml:space="preserve"> </w:t>
-      </w:r>
-      <w:r>
-        <w:rPr>
-          <w:lang w:val="zu-ZA"/>
-        </w:rPr>
-        <w:t>ἦ</w:t>
-      </w:r>
-      <w:r>
-        <w:rPr>
-          <w:lang w:val="zu-ZA"/>
-        </w:rPr>
-        <w:t xml:space="preserve">ν οὗτος τῶν παρατρεχόντων </w:t>
-      </w:r>
-      <w:r>
-        <w:rPr>
-          <w:rStyle w:val="lb"/>
-          <w:lang w:val="zu-ZA"/>
-        </w:rPr>
-        <w:br/>
-        <w:t xml:space="preserve">[6] </w:t>
-      </w:r>
-      <w:r>
-        <w:rPr>
-          <w:lang w:val="zu-ZA"/>
-        </w:rPr>
-        <w:t xml:space="preserve">ἐν ταῖς ὁδοῖς τῷ δεσπότῃ, τὸ προσποιητὸν τῆς </w:t>
-      </w:r>
-      <w:r>
-        <w:rPr>
-          <w:rStyle w:val="lb"/>
-          <w:lang w:val="zu-ZA"/>
-        </w:rPr>
-        <w:br/>
-        <w:t xml:space="preserve">[7] </w:t>
-      </w:r>
-      <w:r>
-        <w:rPr>
-          <w:lang w:val="zu-ZA"/>
-        </w:rPr>
-        <w:t xml:space="preserve">ὀδύνης ἐφώρασα, τὴν μὲν ὑπόνοιαν λαβὼν ἔκ τε τοῦ τὸν </w:t>
-      </w:r>
-      <w:r>
-        <w:rPr>
-          <w:rStyle w:val="lb"/>
-          <w:lang w:val="zu-ZA"/>
-        </w:rPr>
-        <w:br/>
-        <w:t xml:space="preserve">[8] </w:t>
-      </w:r>
-      <w:r>
-        <w:rPr>
-          <w:lang w:val="zu-ZA"/>
-        </w:rPr>
-        <w:t>δεσπότην αὐτοῦ κατ</w:t>
-      </w:r>
-      <w:r>
-        <w:rPr>
-          <w:lang w:val="zu-ZA"/>
-        </w:rPr>
-        <w:t>’</w:t>
-      </w:r>
-      <w:r>
-        <w:rPr>
-          <w:lang w:val="zu-ZA"/>
-        </w:rPr>
-        <w:t xml:space="preserve"> ἐκείνην τ</w:t>
-      </w:r>
-      <w:r>
-        <w:rPr>
-          <w:lang w:val="zu-ZA"/>
-        </w:rPr>
-        <w:t>ὴ</w:t>
-      </w:r>
-      <w:r>
-        <w:rPr>
-          <w:lang w:val="zu-ZA"/>
-        </w:rPr>
-        <w:t xml:space="preserve">ν ἡμέραν </w:t>
-      </w:r>
-      <w:r>
-        <w:rPr>
-          <w:lang w:val="zu-ZA"/>
-        </w:rPr>
-        <w:t>ἐξορμ</w:t>
-      </w:r>
-      <w:r>
-        <w:rPr>
-          <w:rFonts w:ascii="Arial" w:hAnsi="Arial" w:cs="Arial"/>
-          <w:lang w:val="zu-ZA"/>
-        </w:rPr>
-        <w:t>ᾷ</w:t>
-      </w:r>
-      <w:r>
-        <w:rPr>
-          <w:lang w:val="zu-ZA"/>
-        </w:rPr>
-        <w:t>ν</w:t>
-      </w:r>
-      <w:r>
-        <w:rPr>
-          <w:lang w:val="zu-ZA"/>
-        </w:rPr>
-        <w:t xml:space="preserve"> καὶ τοῦ </w:t>
-      </w:r>
-      <w:r>
-        <w:rPr>
-          <w:rStyle w:val="lb"/>
-          <w:lang w:val="zu-ZA"/>
-        </w:rPr>
-        <w:br/>
-        <w:t xml:space="preserve">[9] </w:t>
-      </w:r>
-      <w:r>
-        <w:rPr>
-          <w:lang w:val="zu-ZA"/>
-        </w:rPr>
-        <w:t xml:space="preserve">ἔθους τοῦ νεανίσκου. τοιοῦτος γὰρ ἦν οἷος καὶ ψεύσασθαι </w:t>
-      </w:r>
-      <w:r>
-        <w:rPr>
-          <w:rStyle w:val="lb"/>
-          <w:lang w:val="zu-ZA"/>
-        </w:rPr>
-        <w:br/>
-        <w:t xml:space="preserve">[10] </w:t>
-      </w:r>
-      <w:r>
-        <w:rPr>
-          <w:lang w:val="zu-ZA"/>
-        </w:rPr>
-        <w:t xml:space="preserve">τὰ τοιαῦτα. καὶ μὲν δὴ καί τινος τῶν </w:t>
-      </w:r>
-      <w:r>
-        <w:rPr>
-          <w:lang w:val="zu-ZA"/>
-        </w:rPr>
-        <w:t>φιλούντων</w:t>
-      </w:r>
-      <w:r>
-        <w:rPr>
-          <w:lang w:val="zu-ZA"/>
-        </w:rPr>
-        <w:t xml:space="preserve"> αὐτὸν </w:t>
-      </w:r>
-      <w:r>
-        <w:rPr>
-          <w:rStyle w:val="lb"/>
-          <w:lang w:val="zu-ZA"/>
-        </w:rPr>
-        <w:br/>
-        <w:t xml:space="preserve">[11] </w:t>
-      </w:r>
-      <w:r>
-        <w:rPr>
-          <w:lang w:val="zu-ZA"/>
-        </w:rPr>
-        <w:t xml:space="preserve">ὁμοδούλων ἐρόμενος, εἴ τις ἐρωτικὴ συνήθεια πρός τι γύναιον </w:t>
-      </w:r>
-      <w:r>
-        <w:rPr>
-          <w:rStyle w:val="lb"/>
-          <w:lang w:val="zu-ZA"/>
-        </w:rPr>
-        <w:br/>
-        <w:t xml:space="preserve">[12] </w:t>
-      </w:r>
-      <w:r>
-        <w:rPr>
-          <w:lang w:val="zu-ZA"/>
-        </w:rPr>
-        <w:t>ᾖ τῷ νεανίσκῳ, δ</w:t>
-      </w:r>
-      <w:r>
-        <w:rPr>
-          <w:lang w:val="zu-ZA"/>
-        </w:rPr>
-        <w:t>ι</w:t>
-      </w:r>
-      <w:r>
-        <w:rPr>
-          <w:lang w:val="zu-ZA"/>
-        </w:rPr>
-        <w:t>’</w:t>
-      </w:r>
-      <w:r>
-        <w:rPr>
-          <w:lang w:val="zu-ZA"/>
-        </w:rPr>
-        <w:t xml:space="preserve"> </w:t>
-      </w:r>
-      <w:r>
-        <w:rPr>
-          <w:lang w:val="el-GR"/>
-        </w:rPr>
-        <w:t>ἣ</w:t>
-      </w:r>
-      <w:r>
-        <w:rPr>
-          <w:lang w:val="zu-ZA"/>
-        </w:rPr>
-        <w:t xml:space="preserve">ν εἰκὸς ἦν αὐτὸν εἰς ἀποδημίαν </w:t>
-      </w:r>
-      <w:r>
-        <w:rPr>
-          <w:rStyle w:val="lb"/>
-          <w:lang w:val="zu-ZA"/>
-        </w:rPr>
-        <w:br/>
-        <w:t xml:space="preserve">[13] </w:t>
-      </w:r>
-      <w:r>
-        <w:rPr>
-          <w:lang w:val="zu-ZA"/>
-        </w:rPr>
-        <w:t xml:space="preserve">μακροτέραν κατὰ χώραν τοῦ δεσπότου στελλομένου θελῆσαι </w:t>
-      </w:r>
-      <w:r>
-        <w:rPr>
-          <w:rStyle w:val="lb"/>
-          <w:lang w:val="zu-ZA"/>
-        </w:rPr>
-        <w:br/>
-        <w:t xml:space="preserve">[14] </w:t>
-      </w:r>
-      <w:r>
-        <w:rPr>
-          <w:lang w:val="zu-ZA"/>
-        </w:rPr>
-        <w:t xml:space="preserve">μεῖναι, καὶ ἦν οὕτως ἔχον. ἔξωθεν μὲν οὖν εὐπόρει τοσαῦτα, </w:t>
-      </w:r>
-      <w:r>
-        <w:rPr>
-          <w:rStyle w:val="lb"/>
-          <w:lang w:val="zu-ZA"/>
-        </w:rPr>
-        <w:br/>
-        <w:t xml:space="preserve">[15] </w:t>
-      </w:r>
-      <w:r>
-        <w:rPr>
-          <w:lang w:val="zu-ZA"/>
-        </w:rPr>
-        <w:t xml:space="preserve">κατὰ δὲ αὐτὸ τὸ γόνυ μέγιστος ἦν ὄγκος, ἰδιώτην ἐκπλῆξαι </w:t>
-      </w:r>
-      <w:r>
-        <w:rPr>
-          <w:rStyle w:val="lb"/>
-          <w:lang w:val="zu-ZA"/>
-        </w:rPr>
-        <w:br/>
-        <w:t xml:space="preserve">[16] </w:t>
-      </w:r>
-      <w:r>
-        <w:rPr>
-          <w:lang w:val="zu-ZA"/>
-        </w:rPr>
-        <w:t xml:space="preserve">δυνάμενος, ἐμπείρῳ δὲ τοῦ πράγματος ἐναργῶς φαινόμενος </w:t>
-      </w:r>
-      <w:r>
-        <w:rPr>
-          <w:rStyle w:val="pb"/>
-          <w:lang w:val="zu-ZA"/>
-        </w:rPr>
-        <w:t>[p. 19.5]</w:t>
-      </w:r>
-      <w:r>
-        <w:rPr>
-          <w:rStyle w:val="lb"/>
-          <w:lang w:val="zu-ZA"/>
-        </w:rPr>
-        <w:br/>
-        <w:t xml:space="preserve">[1] </w:t>
-      </w:r>
-      <w:r>
-        <w:rPr>
-          <w:lang w:val="zu-ZA"/>
-        </w:rPr>
-        <w:t xml:space="preserve">ὑπὸ θαψίας γεγενημένος. τοῦτο δὴ τῆς ἰατρικῆς ἐμπειρίας </w:t>
-      </w:r>
-      <w:r>
-        <w:rPr>
-          <w:rStyle w:val="lb"/>
-          <w:lang w:val="zu-ZA"/>
-        </w:rPr>
-        <w:br/>
-        <w:t xml:space="preserve">[2] </w:t>
-      </w:r>
-      <w:r>
-        <w:rPr>
-          <w:lang w:val="zu-ZA"/>
-        </w:rPr>
-        <w:t xml:space="preserve">ἔργον ἐστὶν, οὐκ ἐκ τῶν ἔξωθεν εὐπορουμένων, ἐκ δὲ τῆς αὐτῆς </w:t>
-      </w:r>
-      <w:r>
-        <w:rPr>
-          <w:rStyle w:val="lb"/>
-          <w:lang w:val="zu-ZA"/>
-        </w:rPr>
-        <w:br/>
-        <w:t xml:space="preserve">[3] </w:t>
-      </w:r>
-      <w:r>
-        <w:rPr>
-          <w:lang w:val="zu-ZA"/>
-        </w:rPr>
-        <w:t xml:space="preserve">ἐμπειρίας καὶ τοῦ μηδὲν αὐτῷ προηγήσασθαι τῶν τοιοῦτον </w:t>
-      </w:r>
-      <w:r>
-        <w:rPr>
-          <w:rStyle w:val="lb"/>
-          <w:lang w:val="zu-ZA"/>
-        </w:rPr>
-        <w:br/>
-        <w:t xml:space="preserve">[4] </w:t>
-      </w:r>
-      <w:r>
-        <w:rPr>
-          <w:lang w:val="zu-ZA"/>
-        </w:rPr>
-        <w:t xml:space="preserve">ὄγκον ἐξαίφνης ἐργάζεσθαι δυναμένων. οὔτε γὰρ </w:t>
-      </w:r>
-      <w:r>
-        <w:rPr>
-          <w:lang w:val="zu-ZA"/>
-        </w:rPr>
-        <w:t>ἐδεδραμήκει</w:t>
-      </w:r>
-      <w:r>
-        <w:rPr>
-          <w:rStyle w:val="lb"/>
-          <w:lang w:val="zu-ZA"/>
-        </w:rPr>
-        <w:br/>
-        <w:t xml:space="preserve">[5] </w:t>
-      </w:r>
-      <w:r>
-        <w:rPr>
-          <w:lang w:val="zu-ZA"/>
-        </w:rPr>
-        <w:t>πλέον τοῦ δέοντος οὔτ ἐπεπλήγει πρός τινος οὔθ</w:t>
-      </w:r>
-      <w:r>
-        <w:rPr>
-          <w:lang w:val="zu-ZA"/>
-        </w:rPr>
-        <w:t>’</w:t>
-      </w:r>
-      <w:r>
-        <w:rPr>
-          <w:lang w:val="zu-ZA"/>
-        </w:rPr>
-        <w:t xml:space="preserve"> ἁλλόμενος </w:t>
-      </w:r>
-      <w:r>
-        <w:rPr>
-          <w:rStyle w:val="lb"/>
-          <w:lang w:val="zu-ZA"/>
-        </w:rPr>
-        <w:br/>
-        <w:t xml:space="preserve">[6] </w:t>
-      </w:r>
-      <w:r>
-        <w:rPr>
-          <w:lang w:val="zu-ZA"/>
-        </w:rPr>
-        <w:t xml:space="preserve">ἢ ἀναπηδῶν τάφρον ἐπεπόνθει, πληθώρας τε σημεῖον </w:t>
-      </w:r>
-      <w:r>
-        <w:rPr>
-          <w:rStyle w:val="lb"/>
-          <w:lang w:val="zu-ZA"/>
-        </w:rPr>
-        <w:br/>
-        <w:t xml:space="preserve">[7] </w:t>
-      </w:r>
-      <w:r>
-        <w:rPr>
-          <w:lang w:val="zu-ZA"/>
-        </w:rPr>
-        <w:t xml:space="preserve">οὐδὲν ἦν αὐτῷ, πρὸς τῷ μὴ </w:t>
-      </w:r>
-      <w:r>
-        <w:rPr>
-          <w:lang w:val="zu-ZA"/>
-        </w:rPr>
-        <w:t>δεδι</w:t>
-      </w:r>
-      <w:r>
-        <w:rPr>
-          <w:rFonts w:ascii="Arial" w:hAnsi="Arial" w:cs="Arial"/>
-          <w:lang w:val="zu-ZA"/>
-        </w:rPr>
-        <w:t>ῃτῆσθαι</w:t>
-      </w:r>
-      <w:r>
-        <w:rPr>
-          <w:lang w:val="zu-ZA"/>
-        </w:rPr>
-        <w:t xml:space="preserve"> πρόσθεν ἀργῶς </w:t>
-      </w:r>
-      <w:r>
-        <w:rPr>
-          <w:rStyle w:val="lb"/>
-          <w:lang w:val="zu-ZA"/>
-        </w:rPr>
-        <w:br/>
-        <w:t xml:space="preserve">[8] </w:t>
-      </w:r>
-      <w:r>
-        <w:rPr>
-          <w:lang w:val="zu-ZA"/>
-        </w:rPr>
-        <w:t>καὶ πλησμονωδῶς. ἀλλ</w:t>
-      </w:r>
-      <w:r>
-        <w:rPr>
-          <w:lang w:val="zu-ZA"/>
-        </w:rPr>
-        <w:t>ὰ</w:t>
-      </w:r>
-      <w:r>
-        <w:rPr>
-          <w:lang w:val="zu-ZA"/>
-        </w:rPr>
-        <w:t xml:space="preserve"> καὶ τὸ τῆς ὀδύνης εἶδος ἐρωτῶσιν </w:t>
-      </w:r>
-      <w:r>
-        <w:rPr>
-          <w:rStyle w:val="lb"/>
-          <w:lang w:val="zu-ZA"/>
-        </w:rPr>
-        <w:br/>
-        <w:t xml:space="preserve">[9] </w:t>
-      </w:r>
-      <w:r>
-        <w:rPr>
-          <w:lang w:val="zu-ZA"/>
-        </w:rPr>
-        <w:t xml:space="preserve">ἡμῖν ὁποῖόν ἐστιν, οὐκ εὐθέως οὐδὲ ἑτοίμως οὐδὲ ἑαυτῷ </w:t>
-      </w:r>
-      <w:r>
-        <w:rPr>
-          <w:rStyle w:val="lb"/>
-          <w:lang w:val="zu-ZA"/>
-        </w:rPr>
-        <w:br/>
-        <w:t xml:space="preserve">[10] </w:t>
-      </w:r>
-      <w:r>
-        <w:rPr>
-          <w:lang w:val="zu-ZA"/>
-        </w:rPr>
-        <w:t xml:space="preserve">συμφώνως ἀπεκρίνατο. καὶ τοίνυν </w:t>
-      </w:r>
-      <w:r>
-        <w:rPr>
-          <w:lang w:val="zu-ZA"/>
-        </w:rPr>
-        <w:t>ἐξελθόντος</w:t>
-      </w:r>
-      <w:r>
-        <w:rPr>
-          <w:lang w:val="zu-ZA"/>
-        </w:rPr>
-        <w:t xml:space="preserve"> τοῦ δεσπότου </w:t>
-      </w:r>
-      <w:r>
-        <w:rPr>
-          <w:rStyle w:val="lb"/>
-          <w:lang w:val="zu-ZA"/>
-        </w:rPr>
-        <w:br/>
-        <w:t xml:space="preserve">[11] </w:t>
-      </w:r>
-      <w:r>
-        <w:rPr>
-          <w:lang w:val="zu-ZA"/>
-        </w:rPr>
-        <w:t xml:space="preserve">φάρμακον ἐπιθεὶς οὐδὲν μὲν ἀνώδυνον ἔχον, ψῦξαι δὲ τὴν </w:t>
-      </w:r>
-      <w:r>
-        <w:rPr>
-          <w:rStyle w:val="lb"/>
-          <w:lang w:val="zu-ZA"/>
-        </w:rPr>
-        <w:br/>
-        <w:t xml:space="preserve">[12] </w:t>
-      </w:r>
-      <w:r>
-        <w:rPr>
-          <w:lang w:val="zu-ZA"/>
-        </w:rPr>
-        <w:t xml:space="preserve">ἀπὸ τῆς θαψίας ποιότητα δυνάμενον, μετὰ μίαν ὥραν ἔσχον </w:t>
-      </w:r>
-      <w:r>
-        <w:rPr>
-          <w:rStyle w:val="lb"/>
-          <w:lang w:val="zu-ZA"/>
-        </w:rPr>
-        <w:br/>
-        <w:t xml:space="preserve">[13] </w:t>
-      </w:r>
-      <w:r>
-        <w:rPr>
-          <w:lang w:val="zu-ZA"/>
-        </w:rPr>
-        <w:t xml:space="preserve">ὁμολογοῦντα τελέως ἀνώδυνον εἶναι. ὅπερ, εἴπερ ἦν ὄντως </w:t>
-      </w:r>
-      <w:r>
-        <w:rPr>
-          <w:rStyle w:val="lb"/>
-          <w:lang w:val="zu-ZA"/>
-        </w:rPr>
-        <w:br/>
-        <w:t xml:space="preserve">[14] </w:t>
-      </w:r>
-      <w:r>
-        <w:rPr>
-          <w:lang w:val="zu-ZA"/>
-        </w:rPr>
-        <w:t xml:space="preserve">ἄλγημα διὰ </w:t>
-      </w:r>
-      <w:r>
-        <w:rPr>
-          <w:lang w:val="zu-ZA"/>
-        </w:rPr>
-        <w:t>φλεγμονὴν</w:t>
-      </w:r>
-      <w:r>
-        <w:rPr>
-          <w:lang w:val="zu-ZA"/>
-        </w:rPr>
-        <w:t>, ο</w:t>
-      </w:r>
-      <w:r>
-        <w:rPr>
-          <w:lang w:val="zu-ZA"/>
-        </w:rPr>
-        <w:t>ὐ</w:t>
-      </w:r>
-      <w:r>
-        <w:rPr>
-          <w:lang w:val="zu-ZA"/>
-        </w:rPr>
-        <w:t xml:space="preserve"> μ</w:t>
-      </w:r>
-      <w:r>
-        <w:rPr>
-          <w:lang w:val="zu-ZA"/>
-        </w:rPr>
-        <w:t>ό</w:t>
-      </w:r>
-      <w:r>
-        <w:rPr>
-          <w:lang w:val="zu-ZA"/>
-        </w:rPr>
-        <w:t xml:space="preserve">νον οὐκ </w:t>
-      </w:r>
-      <w:r>
-        <w:rPr>
-          <w:lang w:val="zu-ZA"/>
-        </w:rPr>
-        <w:t>ἂ</w:t>
-      </w:r>
-      <w:r>
-        <w:rPr>
-          <w:lang w:val="zu-ZA"/>
-        </w:rPr>
-        <w:t>ν</w:t>
-      </w:r>
-      <w:r>
-        <w:rPr>
-          <w:lang w:val="zu-ZA"/>
-        </w:rPr>
-        <w:t xml:space="preserve"> ἐπαύσατο διὰ φαρμάκου </w:t>
-      </w:r>
-      <w:r>
-        <w:rPr>
-          <w:rStyle w:val="lb"/>
-          <w:lang w:val="zu-ZA"/>
-        </w:rPr>
-        <w:br/>
-        <w:t xml:space="preserve">[15] </w:t>
-      </w:r>
-      <w:r>
-        <w:rPr>
-          <w:lang w:val="zu-ZA"/>
-        </w:rPr>
-        <w:t xml:space="preserve">ψύχοντος, ἀλλὰ καὶ σφοδρότερον ἂν ἐγένετο. εὔδηλον </w:t>
-      </w:r>
-      <w:r>
-        <w:rPr>
-          <w:rStyle w:val="lb"/>
-          <w:lang w:val="zu-ZA"/>
-        </w:rPr>
-        <w:br/>
-        <w:t xml:space="preserve">[16] </w:t>
-      </w:r>
-      <w:r>
-        <w:rPr>
-          <w:lang w:val="zu-ZA"/>
-        </w:rPr>
-        <w:t xml:space="preserve">οὖν ἤδη πῶς τὰ τῆς ἰατρικῆς ἐμπειρίας μιγνύμενα τοῖς </w:t>
-      </w:r>
-      <w:r>
-        <w:rPr>
-          <w:rStyle w:val="pb"/>
-          <w:lang w:val="zu-ZA"/>
-        </w:rPr>
-        <w:t>[p. 19.6]</w:t>
-      </w:r>
-      <w:r>
-        <w:rPr>
-          <w:rStyle w:val="lb"/>
-          <w:lang w:val="zu-ZA"/>
-        </w:rPr>
-        <w:br/>
-        <w:t xml:space="preserve">[1] </w:t>
-      </w:r>
-      <w:r>
-        <w:rPr>
-          <w:lang w:val="zu-ZA"/>
-        </w:rPr>
-        <w:t xml:space="preserve">εὐπορουμένοις λογικῶς, ὅπερ ταὐτόν ἐστι τοῖς ὑπονοουμένοις, </w:t>
-      </w:r>
-      <w:r>
-        <w:rPr>
-          <w:rStyle w:val="lb"/>
-          <w:lang w:val="zu-ZA"/>
-        </w:rPr>
-        <w:br/>
-        <w:t xml:space="preserve">[2] </w:t>
-      </w:r>
-      <w:r>
-        <w:rPr>
-          <w:lang w:val="zu-ZA"/>
-        </w:rPr>
-        <w:t xml:space="preserve">εἰς διάγνωσιν ὀδύνης ἰσχυρᾶς ἐστιν ἐπιτήδεια. δύναται δέ </w:t>
-      </w:r>
-      <w:r>
-        <w:rPr>
-          <w:rStyle w:val="lb"/>
-          <w:lang w:val="zu-ZA"/>
-        </w:rPr>
-        <w:br/>
-        <w:t xml:space="preserve">[3] </w:t>
-      </w:r>
-      <w:r>
-        <w:rPr>
-          <w:lang w:val="zu-ZA"/>
-        </w:rPr>
-        <w:t xml:space="preserve">τις καὶ τὴν εὐφορίαν γνώρισμα τίθεσθαι τοῦ μὴ σφοδρῶς </w:t>
-      </w:r>
-      <w:r>
-        <w:rPr>
-          <w:rStyle w:val="lb"/>
-          <w:lang w:val="zu-ZA"/>
-        </w:rPr>
-        <w:br/>
-        <w:t xml:space="preserve">[4] </w:t>
-      </w:r>
-      <w:r>
-        <w:rPr>
-          <w:lang w:val="zu-ZA"/>
-        </w:rPr>
-        <w:t>ὀδυνᾶσθαι, τίθεται γ</w:t>
-      </w:r>
-      <w:r>
-        <w:rPr>
-          <w:lang w:val="zu-ZA"/>
-        </w:rPr>
-        <w:t>ὰ</w:t>
-      </w:r>
-      <w:r>
-        <w:rPr>
-          <w:lang w:val="zu-ZA"/>
-        </w:rPr>
-        <w:t xml:space="preserve">ρ ἀμέλει καὶ τοῦτο πολλάκις οὐκ ἐννοησάντων </w:t>
-      </w:r>
-      <w:r>
-        <w:rPr>
-          <w:rStyle w:val="lb"/>
-          <w:lang w:val="zu-ZA"/>
-        </w:rPr>
-        <w:br/>
-        <w:t xml:space="preserve">[5] </w:t>
-      </w:r>
-      <w:r>
-        <w:rPr>
-          <w:lang w:val="zu-ZA"/>
-        </w:rPr>
-        <w:t xml:space="preserve">τῶν προσποιουμένων ὀδυνᾶσθαι σφοδρῶς, </w:t>
-      </w:r>
-      <w:r>
-        <w:rPr>
-          <w:lang w:val="zu-ZA"/>
-        </w:rPr>
-        <w:t>μεταῤῥίπτειν</w:t>
-      </w:r>
-      <w:r>
-        <w:rPr>
-          <w:rStyle w:val="lb"/>
-          <w:lang w:val="zu-ZA"/>
-        </w:rPr>
-        <w:br/>
-        <w:t xml:space="preserve">[6] </w:t>
-      </w:r>
-      <w:r>
-        <w:rPr>
-          <w:lang w:val="zu-ZA"/>
-        </w:rPr>
-        <w:t xml:space="preserve">ἑαυτοὺς ἄλλοτε εἰς ἄλλο σχῆμα δυσφοροῦντας δῆθεν </w:t>
-      </w:r>
-      <w:r>
-        <w:rPr>
-          <w:rStyle w:val="lb"/>
-          <w:lang w:val="zu-ZA"/>
-        </w:rPr>
-        <w:br/>
-        <w:t xml:space="preserve">[7] </w:t>
-      </w:r>
-      <w:r>
-        <w:rPr>
-          <w:lang w:val="zu-ZA"/>
-        </w:rPr>
-        <w:t xml:space="preserve">ἐπὶ τῷ μεγέθει τῆς ὀδύνης. ἔτι δὲ ἐὰν μὲν σφοδρῶς ὀδυνῶνται, </w:t>
+        <w:t xml:space="preserve">ς, ὡς οὐκ ἔτι ὀδυνώμενος. καὶ μέντοι καὶ </w:t>
       </w:r>
       <w:r>
         <w:rPr>
@@ -2223,6 +1206,1044 @@
         <w:rPr>
           <w:lang w:val="zu-ZA"/>
         </w:rPr>
+        <w:t xml:space="preserve">ἡ προηγησαμένη δίαιτα τοιαύτη τις ἦν, </w:t>
+      </w:r>
+      <w:r>
+        <w:rPr>
+          <w:lang w:val="zu-ZA"/>
+        </w:rPr>
+        <w:t>ὡ</w:t>
+      </w:r>
+      <w:r>
+        <w:rPr>
+          <w:lang w:val="zu-ZA"/>
+        </w:rPr>
+        <w:t xml:space="preserve">ς μὴ δύνασθαι </w:t>
+      </w:r>
+      <w:r>
+        <w:rPr>
+          <w:rStyle w:val="lb"/>
+          <w:lang w:val="zu-ZA"/>
+        </w:rPr>
+        <w:br/>
+        <w:t xml:space="preserve">[9] </w:t>
+      </w:r>
+      <w:r>
+        <w:rPr>
+          <w:lang w:val="zu-ZA"/>
+        </w:rPr>
+        <w:t xml:space="preserve">κωλικὴν ἐν αὐτῇ συστῆναι διάθεσιν. ἐξ ἀπεψιῶν γὰρ καὶ </w:t>
+      </w:r>
+      <w:r>
+        <w:rPr>
+          <w:rStyle w:val="lb"/>
+          <w:lang w:val="zu-ZA"/>
+        </w:rPr>
+        <w:br/>
+        <w:t xml:space="preserve">[10] </w:t>
+      </w:r>
+      <w:r>
+        <w:rPr>
+          <w:lang w:val="zu-ZA"/>
+        </w:rPr>
+        <w:t xml:space="preserve">ψύξεων εἴωθε γίνεσθαι τὰ τοιαῦτα παθήματα, τῷ δὲ οὐδὲν </w:t>
+      </w:r>
+      <w:r>
+        <w:rPr>
+          <w:rStyle w:val="lb"/>
+          <w:lang w:val="zu-ZA"/>
+        </w:rPr>
+        <w:br/>
+        <w:t xml:space="preserve">[11] </w:t>
+      </w:r>
+      <w:r>
+        <w:rPr>
+          <w:lang w:val="zu-ZA"/>
+        </w:rPr>
+        <w:t xml:space="preserve">τοιοῦτον προηγήσατο. τὸ μὲν οὖν γνῶναι τὸ πάθημα μὴ </w:t>
+      </w:r>
+      <w:r>
+        <w:rPr>
+          <w:rStyle w:val="lb"/>
+          <w:lang w:val="zu-ZA"/>
+        </w:rPr>
+        <w:br/>
+        <w:t xml:space="preserve">[12] </w:t>
+      </w:r>
+      <w:r>
+        <w:rPr>
+          <w:lang w:val="zu-ZA"/>
+        </w:rPr>
+        <w:t xml:space="preserve">κατὰ λόγον εἶναι τῆς ἔμπροσθεν διαίτης, ἰατρικῆς ἐμπειρίας </w:t>
+      </w:r>
+      <w:r>
+        <w:rPr>
+          <w:rStyle w:val="lb"/>
+          <w:lang w:val="zu-ZA"/>
+        </w:rPr>
+        <w:br/>
+        <w:t xml:space="preserve">[13] </w:t>
+      </w:r>
+      <w:r>
+        <w:rPr>
+          <w:lang w:val="zu-ZA"/>
+        </w:rPr>
+        <w:t>ἔργον ἐστὶ, τὸ δὲ ὑπονοῆσαι διὰ τ</w:t>
+      </w:r>
+      <w:r>
+        <w:rPr>
+          <w:lang w:val="zu-ZA"/>
+        </w:rPr>
+        <w:t>ὴ</w:t>
+      </w:r>
+      <w:r>
+        <w:rPr>
+          <w:lang w:val="zu-ZA"/>
+        </w:rPr>
+        <w:t xml:space="preserve">ν ἐκκλησίαν αὐτὸν </w:t>
+      </w:r>
+      <w:r>
+        <w:rPr>
+          <w:rStyle w:val="lb"/>
+          <w:lang w:val="zu-ZA"/>
+        </w:rPr>
+        <w:br/>
+        <w:t xml:space="preserve">[14] </w:t>
+      </w:r>
+      <w:r>
+        <w:rPr>
+          <w:lang w:val="zu-ZA"/>
+        </w:rPr>
+        <w:t xml:space="preserve">οὕτω </w:t>
+      </w:r>
+      <w:r>
+        <w:rPr>
+          <w:lang w:val="zu-ZA"/>
+        </w:rPr>
+        <w:t>πλάσασθαι</w:t>
+      </w:r>
+      <w:r>
+        <w:rPr>
+          <w:lang w:val="zu-ZA"/>
+        </w:rPr>
+        <w:t xml:space="preserve"> οὐκ ἔστι τῆς ἰατρικῆς ἴδιον, ἀλλὰ τοῦ </w:t>
+      </w:r>
+      <w:r>
+        <w:rPr>
+          <w:rStyle w:val="lb"/>
+          <w:lang w:val="zu-ZA"/>
+        </w:rPr>
+        <w:br/>
+        <w:t xml:space="preserve">[15] </w:t>
+      </w:r>
+      <w:r>
+        <w:rPr>
+          <w:lang w:val="zu-ZA"/>
+        </w:rPr>
+        <w:t xml:space="preserve">καλουμένου κοινοῦ λόγου, </w:t>
+      </w:r>
+      <w:r>
+        <w:rPr>
+          <w:lang w:val="el-GR"/>
+        </w:rPr>
+        <w:t>ὃ</w:t>
+      </w:r>
+      <w:r>
+        <w:rPr>
+          <w:lang w:val="zu-ZA"/>
+        </w:rPr>
+        <w:t xml:space="preserve">ν καὶ τῷ κοινὸν εἶναι πᾶσιν </w:t>
+      </w:r>
+      <w:r>
+        <w:rPr>
+          <w:rStyle w:val="lb"/>
+          <w:lang w:val="zu-ZA"/>
+        </w:rPr>
+        <w:br/>
+        <w:t xml:space="preserve">[16] </w:t>
+      </w:r>
+      <w:r>
+        <w:rPr>
+          <w:lang w:val="zu-ZA"/>
+        </w:rPr>
+        <w:t>ὀλίγοι</w:t>
+      </w:r>
+      <w:r>
+        <w:rPr>
+          <w:lang w:val="zu-ZA"/>
+        </w:rPr>
+        <w:t xml:space="preserve"> τέλεον ἔχουσιν, ὡς εὐπορεῖν ἐφ</w:t>
+      </w:r>
+      <w:r>
+        <w:rPr>
+          <w:lang w:val="zu-ZA"/>
+        </w:rPr>
+        <w:t>’</w:t>
+      </w:r>
+      <w:r>
+        <w:rPr>
+          <w:lang w:val="zu-ZA"/>
+        </w:rPr>
+        <w:t xml:space="preserve"> ἑκάστῳ πράγματι </w:t>
+      </w:r>
+      <w:r>
+        <w:rPr>
+          <w:rStyle w:val="pb"/>
+          <w:lang w:val="zu-ZA"/>
+        </w:rPr>
+        <w:t>[p. 19.4]</w:t>
+      </w:r>
+      <w:r>
+        <w:rPr>
+          <w:rStyle w:val="lb"/>
+          <w:lang w:val="zu-ZA"/>
+        </w:rPr>
+        <w:br/>
+        <w:t xml:space="preserve">[1] </w:t>
+      </w:r>
+      <w:r>
+        <w:rPr>
+          <w:lang w:val="zu-ZA"/>
+        </w:rPr>
+        <w:t xml:space="preserve">τῶν ποιητέων τε καὶ λεκτέων. </w:t>
+      </w:r>
+      <w:r>
+        <w:rPr>
+          <w:lang w:val="zu-ZA"/>
+        </w:rPr>
+        <w:t>ἀναμνηστέον</w:t>
+      </w:r>
+      <w:r>
+        <w:rPr>
+          <w:lang w:val="zu-ZA"/>
+        </w:rPr>
+        <w:t xml:space="preserve"> δὲ τῶν εἰρημέ</w:t>
+      </w:r>
+      <w:r>
+        <w:rPr>
+          <w:lang w:val="zu-ZA"/>
+        </w:rPr>
+        <w:t>νων</w:t>
+      </w:r>
+      <w:r>
+        <w:rPr>
+          <w:rStyle w:val="lb"/>
+          <w:lang w:val="zu-ZA"/>
+        </w:rPr>
+        <w:br/>
+        <w:t xml:space="preserve">[2] </w:t>
+      </w:r>
+      <w:r>
+        <w:rPr>
+          <w:lang w:val="zu-ZA"/>
+        </w:rPr>
+        <w:t xml:space="preserve">ὡς ἐμπειρία μετὰ τῆς εὐπορίας εὑρίσκει μὲν καὶ τοὺς </w:t>
+      </w:r>
+      <w:r>
+        <w:rPr>
+          <w:rStyle w:val="lb"/>
+          <w:lang w:val="zu-ZA"/>
+        </w:rPr>
+        <w:br/>
+        <w:t xml:space="preserve">[3] </w:t>
+      </w:r>
+      <w:r>
+        <w:rPr>
+          <w:lang w:val="zu-ZA"/>
+        </w:rPr>
+        <w:t xml:space="preserve">ἄλλα τινὰ πλαττομένους, εὑρίσκει δὲ καὶ τοὺς ἀλγεῖν προσποιουμένους </w:t>
+      </w:r>
+      <w:r>
+        <w:rPr>
+          <w:rStyle w:val="lb"/>
+          <w:lang w:val="zu-ZA"/>
+        </w:rPr>
+        <w:br/>
+        <w:t xml:space="preserve">[4] </w:t>
+      </w:r>
+      <w:r>
+        <w:rPr>
+          <w:lang w:val="zu-ZA"/>
+        </w:rPr>
+        <w:t>σφοδρῶς. ἐφ</w:t>
+      </w:r>
+      <w:r>
+        <w:rPr>
+          <w:lang w:val="zu-ZA"/>
+        </w:rPr>
+        <w:t>’</w:t>
+      </w:r>
+      <w:r>
+        <w:rPr>
+          <w:lang w:val="zu-ZA"/>
+        </w:rPr>
+        <w:t xml:space="preserve"> ἑκατέρου γὰρ αὖ τις φάσκων </w:t>
+      </w:r>
+      <w:r>
+        <w:rPr>
+          <w:rStyle w:val="lb"/>
+          <w:lang w:val="zu-ZA"/>
+        </w:rPr>
+        <w:br/>
+        <w:t xml:space="preserve">[5] </w:t>
+      </w:r>
+      <w:r>
+        <w:rPr>
+          <w:lang w:val="zu-ZA"/>
+        </w:rPr>
+        <w:t xml:space="preserve">ὀδυνᾶσθαι σφοδρότατα </w:t>
+      </w:r>
+      <w:proofErr w:type="spellStart"/>
+      <w:r>
+        <w:rPr>
+          <w:lang w:val="zu-ZA"/>
+        </w:rPr>
+        <w:t>γόνυος</w:t>
+      </w:r>
+      <w:proofErr w:type="spellEnd"/>
+      <w:r>
+        <w:rPr>
+          <w:lang w:val="zu-ZA"/>
+        </w:rPr>
+        <w:t>, δοῦλος δ</w:t>
+      </w:r>
+      <w:r>
+        <w:rPr>
+          <w:lang w:val="zu-ZA"/>
+        </w:rPr>
+        <w:t>’</w:t>
+      </w:r>
+      <w:r>
+        <w:rPr>
+          <w:lang w:val="zu-ZA"/>
+        </w:rPr>
+        <w:t xml:space="preserve"> </w:t>
+      </w:r>
+      <w:r>
+        <w:rPr>
+          <w:lang w:val="zu-ZA"/>
+        </w:rPr>
+        <w:t>ἦ</w:t>
+      </w:r>
+      <w:r>
+        <w:rPr>
+          <w:lang w:val="zu-ZA"/>
+        </w:rPr>
+        <w:t xml:space="preserve">ν οὗτος τῶν παρατρεχόντων </w:t>
+      </w:r>
+      <w:r>
+        <w:rPr>
+          <w:rStyle w:val="lb"/>
+          <w:lang w:val="zu-ZA"/>
+        </w:rPr>
+        <w:br/>
+        <w:t xml:space="preserve">[6] </w:t>
+      </w:r>
+      <w:r>
+        <w:rPr>
+          <w:lang w:val="zu-ZA"/>
+        </w:rPr>
+        <w:t xml:space="preserve">ἐν ταῖς ὁδοῖς τῷ δεσπότῃ, τὸ προσποιητὸν τῆς </w:t>
+      </w:r>
+      <w:r>
+        <w:rPr>
+          <w:rStyle w:val="lb"/>
+          <w:lang w:val="zu-ZA"/>
+        </w:rPr>
+        <w:br/>
+        <w:t xml:space="preserve">[7] </w:t>
+      </w:r>
+      <w:r>
+        <w:rPr>
+          <w:lang w:val="zu-ZA"/>
+        </w:rPr>
+        <w:t xml:space="preserve">ὀδύνης ἐφώρασα, τὴν μὲν ὑπόνοιαν λαβὼν ἔκ τε τοῦ τὸν </w:t>
+      </w:r>
+      <w:r>
+        <w:rPr>
+          <w:rStyle w:val="lb"/>
+          <w:lang w:val="zu-ZA"/>
+        </w:rPr>
+        <w:br/>
+        <w:t xml:space="preserve">[8] </w:t>
+      </w:r>
+      <w:r>
+        <w:rPr>
+          <w:lang w:val="zu-ZA"/>
+        </w:rPr>
+        <w:t>δεσπότην αὐτοῦ κατ</w:t>
+      </w:r>
+      <w:r>
+        <w:rPr>
+          <w:lang w:val="zu-ZA"/>
+        </w:rPr>
+        <w:t>’</w:t>
+      </w:r>
+      <w:r>
+        <w:rPr>
+          <w:lang w:val="zu-ZA"/>
+        </w:rPr>
+        <w:t xml:space="preserve"> ἐκείνην τ</w:t>
+      </w:r>
+      <w:r>
+        <w:rPr>
+          <w:lang w:val="zu-ZA"/>
+        </w:rPr>
+        <w:t>ὴ</w:t>
+      </w:r>
+      <w:r>
+        <w:rPr>
+          <w:lang w:val="zu-ZA"/>
+        </w:rPr>
+        <w:t xml:space="preserve">ν ἡμέραν </w:t>
+      </w:r>
+      <w:r>
+        <w:rPr>
+          <w:lang w:val="zu-ZA"/>
+        </w:rPr>
+        <w:t>ἐξορμ</w:t>
+      </w:r>
+      <w:r>
+        <w:rPr>
+          <w:rFonts w:ascii="Arial" w:hAnsi="Arial" w:cs="Arial"/>
+          <w:lang w:val="zu-ZA"/>
+        </w:rPr>
+        <w:t>ᾷ</w:t>
+      </w:r>
+      <w:r>
+        <w:rPr>
+          <w:lang w:val="zu-ZA"/>
+        </w:rPr>
+        <w:t>ν</w:t>
+      </w:r>
+      <w:r>
+        <w:rPr>
+          <w:lang w:val="zu-ZA"/>
+        </w:rPr>
+        <w:t xml:space="preserve"> καὶ τοῦ </w:t>
+      </w:r>
+      <w:r>
+        <w:rPr>
+          <w:rStyle w:val="lb"/>
+          <w:lang w:val="zu-ZA"/>
+        </w:rPr>
+        <w:br/>
+        <w:t xml:space="preserve">[9] </w:t>
+      </w:r>
+      <w:r>
+        <w:rPr>
+          <w:lang w:val="zu-ZA"/>
+        </w:rPr>
+        <w:t xml:space="preserve">ἔθους τοῦ νεανίσκου. τοιοῦτος γὰρ ἦν οἷος καὶ ψεύσασθαι </w:t>
+      </w:r>
+      <w:r>
+        <w:rPr>
+          <w:rStyle w:val="lb"/>
+          <w:lang w:val="zu-ZA"/>
+        </w:rPr>
+        <w:br/>
+        <w:t xml:space="preserve">[10] </w:t>
+      </w:r>
+      <w:r>
+        <w:rPr>
+          <w:lang w:val="zu-ZA"/>
+        </w:rPr>
+        <w:t xml:space="preserve">τὰ τοιαῦτα. καὶ μὲν δὴ καί τινος τῶν </w:t>
+      </w:r>
+      <w:r>
+        <w:rPr>
+          <w:lang w:val="zu-ZA"/>
+        </w:rPr>
+        <w:t>φιλούντων</w:t>
+      </w:r>
+      <w:r>
+        <w:rPr>
+          <w:lang w:val="zu-ZA"/>
+        </w:rPr>
+        <w:t xml:space="preserve"> αὐτὸν </w:t>
+      </w:r>
+      <w:r>
+        <w:rPr>
+          <w:rStyle w:val="lb"/>
+          <w:lang w:val="zu-ZA"/>
+        </w:rPr>
+        <w:br/>
+        <w:t xml:space="preserve">[11] </w:t>
+      </w:r>
+      <w:r>
+        <w:rPr>
+          <w:lang w:val="zu-ZA"/>
+        </w:rPr>
+        <w:t xml:space="preserve">ὁμοδούλων ἐρόμενος, εἴ τις ἐρωτικὴ συνήθεια πρός τι γύναιον </w:t>
+      </w:r>
+      <w:r>
+        <w:rPr>
+          <w:rStyle w:val="lb"/>
+          <w:lang w:val="zu-ZA"/>
+        </w:rPr>
+        <w:br/>
+        <w:t xml:space="preserve">[12] </w:t>
+      </w:r>
+      <w:r>
+        <w:rPr>
+          <w:lang w:val="zu-ZA"/>
+        </w:rPr>
+        <w:t>ᾖ τῷ νεανίσκῳ, δ</w:t>
+      </w:r>
+      <w:r>
+        <w:rPr>
+          <w:lang w:val="zu-ZA"/>
+        </w:rPr>
+        <w:t>ι’</w:t>
+      </w:r>
+      <w:r>
+        <w:rPr>
+          <w:lang w:val="zu-ZA"/>
+        </w:rPr>
+        <w:t xml:space="preserve"> </w:t>
+      </w:r>
+      <w:r>
+        <w:rPr>
+          <w:lang w:val="el-GR"/>
+        </w:rPr>
+        <w:t>ἣ</w:t>
+      </w:r>
+      <w:r>
+        <w:rPr>
+          <w:lang w:val="zu-ZA"/>
+        </w:rPr>
+        <w:t xml:space="preserve">ν εἰκὸς ἦν αὐτὸν εἰς ἀποδημίαν </w:t>
+      </w:r>
+      <w:r>
+        <w:rPr>
+          <w:rStyle w:val="lb"/>
+          <w:lang w:val="zu-ZA"/>
+        </w:rPr>
+        <w:br/>
+        <w:t xml:space="preserve">[13] </w:t>
+      </w:r>
+      <w:r>
+        <w:rPr>
+          <w:lang w:val="zu-ZA"/>
+        </w:rPr>
+        <w:t xml:space="preserve">μακροτέραν κατὰ χώραν τοῦ δεσπότου στελλομένου θελῆσαι </w:t>
+      </w:r>
+      <w:r>
+        <w:rPr>
+          <w:rStyle w:val="lb"/>
+          <w:lang w:val="zu-ZA"/>
+        </w:rPr>
+        <w:br/>
+        <w:t xml:space="preserve">[14] </w:t>
+      </w:r>
+      <w:r>
+        <w:rPr>
+          <w:lang w:val="zu-ZA"/>
+        </w:rPr>
+        <w:t xml:space="preserve">μεῖναι, καὶ ἦν οὕτως ἔχον. ἔξωθεν μὲν οὖν εὐπόρει τοσαῦτα, </w:t>
+      </w:r>
+      <w:r>
+        <w:rPr>
+          <w:rStyle w:val="lb"/>
+          <w:lang w:val="zu-ZA"/>
+        </w:rPr>
+        <w:br/>
+        <w:t xml:space="preserve">[15] </w:t>
+      </w:r>
+      <w:r>
+        <w:rPr>
+          <w:lang w:val="zu-ZA"/>
+        </w:rPr>
+        <w:t xml:space="preserve">κατὰ δὲ αὐτὸ τὸ γόνυ μέγιστος ἦν ὄγκος, ἰδιώτην ἐκπλῆξαι </w:t>
+      </w:r>
+      <w:r>
+        <w:rPr>
+          <w:rStyle w:val="lb"/>
+          <w:lang w:val="zu-ZA"/>
+        </w:rPr>
+        <w:br/>
+        <w:t xml:space="preserve">[16] </w:t>
+      </w:r>
+      <w:r>
+        <w:rPr>
+          <w:lang w:val="zu-ZA"/>
+        </w:rPr>
+        <w:t xml:space="preserve">δυνάμενος, ἐμπείρῳ δὲ τοῦ πράγματος ἐναργῶς φαινόμενος </w:t>
+      </w:r>
+      <w:r>
+        <w:rPr>
+          <w:rStyle w:val="pb"/>
+          <w:lang w:val="zu-ZA"/>
+        </w:rPr>
+        <w:t>[p. 19.5]</w:t>
+      </w:r>
+      <w:r>
+        <w:rPr>
+          <w:rStyle w:val="lb"/>
+          <w:lang w:val="zu-ZA"/>
+        </w:rPr>
+        <w:br/>
+        <w:t xml:space="preserve">[1] </w:t>
+      </w:r>
+      <w:r>
+        <w:rPr>
+          <w:lang w:val="zu-ZA"/>
+        </w:rPr>
+        <w:t xml:space="preserve">ὑπὸ θαψίας γεγενημένος. τοῦτο δὴ τῆς ἰατρικῆς ἐμπειρίας </w:t>
+      </w:r>
+      <w:r>
+        <w:rPr>
+          <w:rStyle w:val="lb"/>
+          <w:lang w:val="zu-ZA"/>
+        </w:rPr>
+        <w:br/>
+        <w:t xml:space="preserve">[2] </w:t>
+      </w:r>
+      <w:r>
+        <w:rPr>
+          <w:lang w:val="zu-ZA"/>
+        </w:rPr>
+        <w:t xml:space="preserve">ἔργον ἐστὶν, οὐκ ἐκ τῶν ἔξωθεν εὐπορουμένων, ἐκ δὲ τῆς αὐτῆς </w:t>
+      </w:r>
+      <w:r>
+        <w:rPr>
+          <w:rStyle w:val="lb"/>
+          <w:lang w:val="zu-ZA"/>
+        </w:rPr>
+        <w:br/>
+        <w:t xml:space="preserve">[3] </w:t>
+      </w:r>
+      <w:r>
+        <w:rPr>
+          <w:lang w:val="zu-ZA"/>
+        </w:rPr>
+        <w:t xml:space="preserve">ἐμπειρίας καὶ τοῦ μηδὲν αὐτῷ προηγήσασθαι τῶν τοιοῦτον </w:t>
+      </w:r>
+      <w:r>
+        <w:rPr>
+          <w:rStyle w:val="lb"/>
+          <w:lang w:val="zu-ZA"/>
+        </w:rPr>
+        <w:br/>
+        <w:t xml:space="preserve">[4] </w:t>
+      </w:r>
+      <w:r>
+        <w:rPr>
+          <w:lang w:val="zu-ZA"/>
+        </w:rPr>
+        <w:t xml:space="preserve">ὄγκον ἐξαίφνης ἐργάζεσθαι δυναμένων. οὔτε γὰρ </w:t>
+      </w:r>
+      <w:r>
+        <w:rPr>
+          <w:lang w:val="zu-ZA"/>
+        </w:rPr>
+        <w:t>ἐδεδραμήκει</w:t>
+      </w:r>
+      <w:r>
+        <w:rPr>
+          <w:rStyle w:val="lb"/>
+          <w:lang w:val="zu-ZA"/>
+        </w:rPr>
+        <w:br/>
+        <w:t xml:space="preserve">[5] </w:t>
+      </w:r>
+      <w:r>
+        <w:rPr>
+          <w:lang w:val="zu-ZA"/>
+        </w:rPr>
+        <w:t>πλέον τοῦ δέοντος οὔτ ἐπεπλήγει πρός τινος οὔθ</w:t>
+      </w:r>
+      <w:r>
+        <w:rPr>
+          <w:lang w:val="zu-ZA"/>
+        </w:rPr>
+        <w:t>’</w:t>
+      </w:r>
+      <w:r>
+        <w:rPr>
+          <w:lang w:val="zu-ZA"/>
+        </w:rPr>
+        <w:t xml:space="preserve"> ἁλλόμενος </w:t>
+      </w:r>
+      <w:r>
+        <w:rPr>
+          <w:rStyle w:val="lb"/>
+          <w:lang w:val="zu-ZA"/>
+        </w:rPr>
+        <w:br/>
+        <w:t xml:space="preserve">[6] </w:t>
+      </w:r>
+      <w:r>
+        <w:rPr>
+          <w:lang w:val="zu-ZA"/>
+        </w:rPr>
+        <w:t xml:space="preserve">ἢ ἀναπηδῶν τάφρον ἐπεπόνθει, πληθώρας τε σημεῖον </w:t>
+      </w:r>
+      <w:r>
+        <w:rPr>
+          <w:rStyle w:val="lb"/>
+          <w:lang w:val="zu-ZA"/>
+        </w:rPr>
+        <w:br/>
+        <w:t xml:space="preserve">[7] </w:t>
+      </w:r>
+      <w:r>
+        <w:rPr>
+          <w:lang w:val="zu-ZA"/>
+        </w:rPr>
+        <w:t xml:space="preserve">οὐδὲν ἦν αὐτῷ, πρὸς τῷ μὴ </w:t>
+      </w:r>
+      <w:proofErr w:type="spellStart"/>
+      <w:r>
+        <w:rPr>
+          <w:lang w:val="zu-ZA"/>
+        </w:rPr>
+        <w:t>δεδι</w:t>
+      </w:r>
+      <w:r>
+        <w:rPr>
+          <w:rFonts w:ascii="Arial" w:hAnsi="Arial" w:cs="Arial"/>
+          <w:lang w:val="zu-ZA"/>
+        </w:rPr>
+        <w:t>ῃ</w:t>
+      </w:r>
+      <w:r>
+        <w:rPr>
+          <w:rFonts w:ascii="Arial" w:hAnsi="Arial" w:cs="Arial"/>
+          <w:lang w:val="zu-ZA"/>
+        </w:rPr>
+        <w:t>τῆσθαι</w:t>
+      </w:r>
+      <w:proofErr w:type="spellEnd"/>
+      <w:r>
+        <w:rPr>
+          <w:lang w:val="zu-ZA"/>
+        </w:rPr>
+        <w:t xml:space="preserve"> πρόσθεν ἀργῶς </w:t>
+      </w:r>
+      <w:r>
+        <w:rPr>
+          <w:rStyle w:val="lb"/>
+          <w:lang w:val="zu-ZA"/>
+        </w:rPr>
+        <w:br/>
+        <w:t xml:space="preserve">[8] </w:t>
+      </w:r>
+      <w:r>
+        <w:rPr>
+          <w:lang w:val="zu-ZA"/>
+        </w:rPr>
+        <w:t>καὶ πλησμονωδῶς. ἀλλ</w:t>
+      </w:r>
+      <w:r>
+        <w:rPr>
+          <w:lang w:val="zu-ZA"/>
+        </w:rPr>
+        <w:t>ὰ</w:t>
+      </w:r>
+      <w:r>
+        <w:rPr>
+          <w:lang w:val="zu-ZA"/>
+        </w:rPr>
+        <w:t xml:space="preserve"> καὶ τὸ τῆς ὀδύνης εἶδος ἐρωτῶσιν </w:t>
+      </w:r>
+      <w:r>
+        <w:rPr>
+          <w:rStyle w:val="lb"/>
+          <w:lang w:val="zu-ZA"/>
+        </w:rPr>
+        <w:br/>
+        <w:t xml:space="preserve">[9] </w:t>
+      </w:r>
+      <w:r>
+        <w:rPr>
+          <w:lang w:val="zu-ZA"/>
+        </w:rPr>
+        <w:t xml:space="preserve">ἡμῖν ὁποῖόν ἐστιν, οὐκ εὐθέως οὐδὲ ἑτοίμως οὐδὲ ἑαυτῷ </w:t>
+      </w:r>
+      <w:r>
+        <w:rPr>
+          <w:rStyle w:val="lb"/>
+          <w:lang w:val="zu-ZA"/>
+        </w:rPr>
+        <w:br/>
+        <w:t xml:space="preserve">[10] </w:t>
+      </w:r>
+      <w:r>
+        <w:rPr>
+          <w:lang w:val="zu-ZA"/>
+        </w:rPr>
+        <w:t xml:space="preserve">συμφώνως ἀπεκρίνατο. καὶ τοίνυν ἐξελθόντος τοῦ δεσπότου </w:t>
+      </w:r>
+      <w:r>
+        <w:rPr>
+          <w:rStyle w:val="lb"/>
+          <w:lang w:val="zu-ZA"/>
+        </w:rPr>
+        <w:br/>
+        <w:t xml:space="preserve">[11] </w:t>
+      </w:r>
+      <w:r>
+        <w:rPr>
+          <w:lang w:val="zu-ZA"/>
+        </w:rPr>
+        <w:t xml:space="preserve">φάρμακον ἐπιθεὶς οὐδὲν μὲν ἀνώδυνον ἔχον, ψῦξαι δὲ τὴν </w:t>
+      </w:r>
+      <w:r>
+        <w:rPr>
+          <w:rStyle w:val="lb"/>
+          <w:lang w:val="zu-ZA"/>
+        </w:rPr>
+        <w:br/>
+        <w:t xml:space="preserve">[12] </w:t>
+      </w:r>
+      <w:r>
+        <w:rPr>
+          <w:lang w:val="zu-ZA"/>
+        </w:rPr>
+        <w:t xml:space="preserve">ἀπὸ τῆς θαψίας ποιότητα δυνάμενον, μετὰ μίαν ὥραν ἔσχον </w:t>
+      </w:r>
+      <w:r>
+        <w:rPr>
+          <w:rStyle w:val="lb"/>
+          <w:lang w:val="zu-ZA"/>
+        </w:rPr>
+        <w:br/>
+        <w:t xml:space="preserve">[13] </w:t>
+      </w:r>
+      <w:r>
+        <w:rPr>
+          <w:lang w:val="zu-ZA"/>
+        </w:rPr>
+        <w:t xml:space="preserve">ὁμολογοῦντα τελέως ἀνώδυνον εἶναι. ὅπερ, εἴπερ ἦν ὄντως </w:t>
+      </w:r>
+      <w:r>
+        <w:rPr>
+          <w:rStyle w:val="lb"/>
+          <w:lang w:val="zu-ZA"/>
+        </w:rPr>
+        <w:br/>
+        <w:t xml:space="preserve">[14] </w:t>
+      </w:r>
+      <w:r>
+        <w:rPr>
+          <w:lang w:val="zu-ZA"/>
+        </w:rPr>
+        <w:t xml:space="preserve">ἄλγημα διὰ </w:t>
+      </w:r>
+      <w:r>
+        <w:rPr>
+          <w:lang w:val="zu-ZA"/>
+        </w:rPr>
+        <w:t>φλεγμονὴν</w:t>
+      </w:r>
+      <w:r>
+        <w:rPr>
+          <w:lang w:val="zu-ZA"/>
+        </w:rPr>
+        <w:t>, ο</w:t>
+      </w:r>
+      <w:r>
+        <w:rPr>
+          <w:lang w:val="zu-ZA"/>
+        </w:rPr>
+        <w:t>ὐ</w:t>
+      </w:r>
+      <w:r>
+        <w:rPr>
+          <w:lang w:val="zu-ZA"/>
+        </w:rPr>
+        <w:t xml:space="preserve"> μ</w:t>
+      </w:r>
+      <w:r>
+        <w:rPr>
+          <w:lang w:val="zu-ZA"/>
+        </w:rPr>
+        <w:t>ό</w:t>
+      </w:r>
+      <w:r>
+        <w:rPr>
+          <w:lang w:val="zu-ZA"/>
+        </w:rPr>
+        <w:t xml:space="preserve">νον οὐκ </w:t>
+      </w:r>
+      <w:r>
+        <w:rPr>
+          <w:lang w:val="zu-ZA"/>
+        </w:rPr>
+        <w:t>ἂ</w:t>
+      </w:r>
+      <w:r>
+        <w:rPr>
+          <w:lang w:val="zu-ZA"/>
+        </w:rPr>
+        <w:t xml:space="preserve">ν ἐπαύσατο διὰ φαρμάκου </w:t>
+      </w:r>
+      <w:r>
+        <w:rPr>
+          <w:rStyle w:val="lb"/>
+          <w:lang w:val="zu-ZA"/>
+        </w:rPr>
+        <w:br/>
+        <w:t xml:space="preserve">[15] </w:t>
+      </w:r>
+      <w:r>
+        <w:rPr>
+          <w:lang w:val="zu-ZA"/>
+        </w:rPr>
+        <w:t xml:space="preserve">ψύχοντος, ἀλλὰ καὶ σφοδρότερον ἂν ἐγένετο. εὔδηλον </w:t>
+      </w:r>
+      <w:r>
+        <w:rPr>
+          <w:rStyle w:val="lb"/>
+          <w:lang w:val="zu-ZA"/>
+        </w:rPr>
+        <w:br/>
+        <w:t xml:space="preserve">[16] </w:t>
+      </w:r>
+      <w:r>
+        <w:rPr>
+          <w:lang w:val="zu-ZA"/>
+        </w:rPr>
+        <w:t xml:space="preserve">οὖν ἤδη πῶς τὰ τῆς ἰατρικῆς ἐμπειρίας μιγνύμενα τοῖς </w:t>
+      </w:r>
+      <w:r>
+        <w:rPr>
+          <w:rStyle w:val="pb"/>
+          <w:lang w:val="zu-ZA"/>
+        </w:rPr>
+        <w:t>[p. 19.6]</w:t>
+      </w:r>
+      <w:r>
+        <w:rPr>
+          <w:rStyle w:val="lb"/>
+          <w:lang w:val="zu-ZA"/>
+        </w:rPr>
+        <w:br/>
+        <w:t xml:space="preserve">[1] </w:t>
+      </w:r>
+      <w:r>
+        <w:rPr>
+          <w:lang w:val="zu-ZA"/>
+        </w:rPr>
+        <w:t xml:space="preserve">εὐπορουμένοις λογικῶς, ὅπερ ταὐτόν ἐστι τοῖς ὑπονοουμένοις, </w:t>
+      </w:r>
+      <w:r>
+        <w:rPr>
+          <w:rStyle w:val="lb"/>
+          <w:lang w:val="zu-ZA"/>
+        </w:rPr>
+        <w:br/>
+        <w:t xml:space="preserve">[2] </w:t>
+      </w:r>
+      <w:r>
+        <w:rPr>
+          <w:lang w:val="zu-ZA"/>
+        </w:rPr>
+        <w:t xml:space="preserve">εἰς διάγνωσιν ὀδύνης ἰσχυρᾶς ἐστιν ἐπιτήδεια. δύναται δέ </w:t>
+      </w:r>
+      <w:r>
+        <w:rPr>
+          <w:rStyle w:val="lb"/>
+          <w:lang w:val="zu-ZA"/>
+        </w:rPr>
+        <w:br/>
+        <w:t xml:space="preserve">[3] </w:t>
+      </w:r>
+      <w:r>
+        <w:rPr>
+          <w:lang w:val="zu-ZA"/>
+        </w:rPr>
+        <w:t xml:space="preserve">τις καὶ τὴν εὐφορίαν γνώρισμα τίθεσθαι τοῦ μὴ σφοδρῶς </w:t>
+      </w:r>
+      <w:r>
+        <w:rPr>
+          <w:rStyle w:val="lb"/>
+          <w:lang w:val="zu-ZA"/>
+        </w:rPr>
+        <w:br/>
+        <w:t xml:space="preserve">[4] </w:t>
+      </w:r>
+      <w:r>
+        <w:rPr>
+          <w:lang w:val="zu-ZA"/>
+        </w:rPr>
+        <w:t>ὀδυνᾶσθαι, τίθεται γ</w:t>
+      </w:r>
+      <w:r>
+        <w:rPr>
+          <w:lang w:val="zu-ZA"/>
+        </w:rPr>
+        <w:t>ὰ</w:t>
+      </w:r>
+      <w:r>
+        <w:rPr>
+          <w:lang w:val="zu-ZA"/>
+        </w:rPr>
+        <w:t xml:space="preserve">ρ ἀμέλει καὶ τοῦτο πολλάκις οὐκ ἐννοησάντων </w:t>
+      </w:r>
+      <w:r>
+        <w:rPr>
+          <w:rStyle w:val="lb"/>
+          <w:lang w:val="zu-ZA"/>
+        </w:rPr>
+        <w:br/>
+        <w:t xml:space="preserve">[5] </w:t>
+      </w:r>
+      <w:r>
+        <w:rPr>
+          <w:lang w:val="zu-ZA"/>
+        </w:rPr>
+        <w:t xml:space="preserve">τῶν προσποιουμένων ὀδυνᾶσθαι σφοδρῶς, </w:t>
+      </w:r>
+      <w:proofErr w:type="spellStart"/>
+      <w:r>
+        <w:rPr>
+          <w:lang w:val="zu-ZA"/>
+        </w:rPr>
+        <w:t>μεταῤῥίπτειν</w:t>
+      </w:r>
+      <w:proofErr w:type="spellEnd"/>
+      <w:r>
+        <w:rPr>
+          <w:rStyle w:val="lb"/>
+          <w:lang w:val="zu-ZA"/>
+        </w:rPr>
+        <w:br/>
+        <w:t xml:space="preserve">[6] </w:t>
+      </w:r>
+      <w:r>
+        <w:rPr>
+          <w:lang w:val="zu-ZA"/>
+        </w:rPr>
+        <w:t xml:space="preserve">ἑαυτοὺς ἄλλοτε εἰς ἄλλο σχῆμα δυσφοροῦντας δῆθεν </w:t>
+      </w:r>
+      <w:r>
+        <w:rPr>
+          <w:rStyle w:val="lb"/>
+          <w:lang w:val="zu-ZA"/>
+        </w:rPr>
+        <w:br/>
+        <w:t xml:space="preserve">[7] </w:t>
+      </w:r>
+      <w:r>
+        <w:rPr>
+          <w:lang w:val="zu-ZA"/>
+        </w:rPr>
+        <w:t xml:space="preserve">ἐπὶ τῷ μεγέθει τῆς ὀδύνης. ἔτι δὲ ἐὰν μὲν σφοδρῶς ὀδυνῶνται, </w:t>
+      </w:r>
+      <w:r>
+        <w:rPr>
+          <w:rStyle w:val="lb"/>
+          <w:lang w:val="zu-ZA"/>
+        </w:rPr>
+        <w:br/>
+        <w:t xml:space="preserve">[8] </w:t>
+      </w:r>
+      <w:r>
+        <w:rPr>
+          <w:lang w:val="zu-ZA"/>
+        </w:rPr>
         <w:t xml:space="preserve">πᾶν ὑπομένειν ἕτοιμοι γίνονται βοήθημα καὶ πρότεροί </w:t>
       </w:r>
       <w:r>
@@ -2261,13 +2282,7 @@
         <w:rPr>
           <w:lang w:val="zu-ZA"/>
         </w:rPr>
-        <w:t>ν</w:t>
-      </w:r>
-      <w:r>
-        <w:rPr>
-          <w:lang w:val="zu-ZA"/>
-        </w:rPr>
-        <w:t xml:space="preserve"> βουληθεῖεν </w:t>
+        <w:t xml:space="preserve">ν βουληθεῖεν </w:t>
       </w:r>
       <w:r>
         <w:rPr>
@@ -2353,6 +2368,13 @@
           <w:lang w:val="zu-ZA"/>
         </w:rPr>
         <w:br/>
+      </w:r>
+      <w:r>
+        <w:rPr>
+          <w:rStyle w:val="lb"/>
+          <w:lang w:val="zu-ZA"/>
+        </w:rPr>
+        <w:lastRenderedPageBreak/>
         <w:t xml:space="preserve">[13] </w:t>
       </w:r>
       <w:r>
@@ -2438,7 +2460,202 @@
         <w:rPr>
           <w:lang w:val="zu-ZA"/>
         </w:rPr>
-        <w:t>τομ</w:t>
+        <w:t xml:space="preserve">τομὰς </w:t>
+      </w:r>
+      <w:r>
+        <w:rPr>
+          <w:lang w:val="zu-ZA"/>
+        </w:rPr>
+        <w:t xml:space="preserve">καὶ καύσεις καὶ παντὸς ἀποχὴν πόματός τε καὶ </w:t>
+      </w:r>
+      <w:r>
+        <w:rPr>
+          <w:lang w:val="zu-ZA"/>
+        </w:rPr>
+        <w:t>ἐδέσματος</w:t>
+      </w:r>
+      <w:r>
+        <w:rPr>
+          <w:lang w:val="zu-ZA"/>
+        </w:rPr>
+        <w:t xml:space="preserve">, </w:t>
+      </w:r>
+      <w:r>
+        <w:rPr>
+          <w:rStyle w:val="lb"/>
+          <w:lang w:val="zu-ZA"/>
+        </w:rPr>
+        <w:br/>
+        <w:t xml:space="preserve">[17] </w:t>
+      </w:r>
+      <w:r>
+        <w:rPr>
+          <w:lang w:val="zu-ZA"/>
+        </w:rPr>
+        <w:t>ο</w:t>
+      </w:r>
+      <w:r>
+        <w:rPr>
+          <w:lang w:val="zu-ZA"/>
+        </w:rPr>
+        <w:t>ὗ</w:t>
+      </w:r>
+      <w:r>
+        <w:rPr>
+          <w:lang w:val="zu-ZA"/>
+        </w:rPr>
+        <w:t xml:space="preserve">περ </w:t>
+      </w:r>
+      <w:r>
+        <w:rPr>
+          <w:lang w:val="zu-ZA"/>
+        </w:rPr>
+        <w:t>ἂ</w:t>
+      </w:r>
+      <w:r>
+        <w:rPr>
+          <w:lang w:val="zu-ZA"/>
+        </w:rPr>
+        <w:t xml:space="preserve">ν ἴδωμεν αὐτοὺς ἡττημένους. τοὺς τοίνυν </w:t>
+      </w:r>
+      <w:r>
+        <w:rPr>
+          <w:rStyle w:val="lb"/>
+          <w:lang w:val="zu-ZA"/>
+        </w:rPr>
+        <w:br/>
+        <w:t xml:space="preserve">[18] </w:t>
+      </w:r>
+      <w:r>
+        <w:rPr>
+          <w:lang w:val="zu-ZA"/>
+        </w:rPr>
+        <w:t>σκηπτομένους</w:t>
+      </w:r>
+      <w:r>
+        <w:rPr>
+          <w:lang w:val="zu-ZA"/>
+        </w:rPr>
+        <w:t xml:space="preserve"> ὀδυνᾶσθαι σφοδρῶς τὸ μέγεθος τοῦ πόνου </w:t>
+      </w:r>
+      <w:r>
+        <w:rPr>
+          <w:rStyle w:val="pb"/>
+          <w:lang w:val="zu-ZA"/>
+        </w:rPr>
+        <w:t>[p. 19.7]</w:t>
+      </w:r>
+      <w:r>
+        <w:rPr>
+          <w:rStyle w:val="lb"/>
+          <w:lang w:val="zu-ZA"/>
+        </w:rPr>
+        <w:br/>
+        <w:t xml:space="preserve">[1] </w:t>
+      </w:r>
+      <w:r>
+        <w:rPr>
+          <w:lang w:val="zu-ZA"/>
+        </w:rPr>
+        <w:t xml:space="preserve">καὶ τοῖς ἀπὸ τῆς ἰατρικῆς ἐμπειρίας γνωρίσμασιν, ἐν οἷς </w:t>
+      </w:r>
+      <w:r>
+        <w:rPr>
+          <w:rStyle w:val="lb"/>
+          <w:lang w:val="zu-ZA"/>
+        </w:rPr>
+        <w:br/>
+        <w:t xml:space="preserve">[2] </w:t>
+      </w:r>
+      <w:r>
+        <w:rPr>
+          <w:lang w:val="zu-ZA"/>
+        </w:rPr>
+        <w:t xml:space="preserve">ἐστι καὶ τὸ δυσφορεῖν καὶ καταψύχεσθαι τὰ ἄκρα καὶ </w:t>
+      </w:r>
+      <w:r>
+        <w:rPr>
+          <w:rStyle w:val="lb"/>
+          <w:lang w:val="zu-ZA"/>
+        </w:rPr>
+        <w:br/>
+        <w:t xml:space="preserve">[3] </w:t>
+      </w:r>
+      <w:r>
+        <w:rPr>
+          <w:lang w:val="zu-ZA"/>
+        </w:rPr>
+        <w:t xml:space="preserve">ὠχριᾷν, ἐνίοτε δὲ καὶ ψυχρὸν ἐφιδροῦν καὶ τοὺς σφυγμοὺς </w:t>
+      </w:r>
+      <w:r>
+        <w:rPr>
+          <w:rStyle w:val="lb"/>
+          <w:lang w:val="zu-ZA"/>
+        </w:rPr>
+        <w:br/>
+        <w:t xml:space="preserve">[4] </w:t>
+      </w:r>
+      <w:r>
+        <w:rPr>
+          <w:lang w:val="zu-ZA"/>
+        </w:rPr>
+        <w:t xml:space="preserve">ἔχειν οὐ μόνον ἀνωμάλους, ὅπερ καὶ τοῖς μετρίως ὀδυνωμένοις </w:t>
+      </w:r>
+      <w:r>
+        <w:rPr>
+          <w:rStyle w:val="lb"/>
+          <w:lang w:val="zu-ZA"/>
+        </w:rPr>
+        <w:br/>
+        <w:t xml:space="preserve">[5] </w:t>
+      </w:r>
+      <w:r>
+        <w:rPr>
+          <w:lang w:val="zu-ZA"/>
+        </w:rPr>
+        <w:t xml:space="preserve">ὑπάρχει, ἀλλὰ καὶ πλείους τούς μικροὺς τῶν μεγάλων </w:t>
+      </w:r>
+      <w:r>
+        <w:rPr>
+          <w:rStyle w:val="lb"/>
+          <w:lang w:val="zu-ZA"/>
+        </w:rPr>
+        <w:br/>
+        <w:t xml:space="preserve">[6] </w:t>
+      </w:r>
+      <w:r>
+        <w:rPr>
+          <w:lang w:val="zu-ZA"/>
+        </w:rPr>
+        <w:t xml:space="preserve">καὶ τοὺς ἀμυδροὺς τῶν σφοδρῶν, ἐρωτωμένους τε τὸ τῆς </w:t>
+      </w:r>
+      <w:r>
+        <w:rPr>
+          <w:rStyle w:val="lb"/>
+          <w:lang w:val="zu-ZA"/>
+        </w:rPr>
+        <w:br/>
+        <w:t xml:space="preserve">[7] </w:t>
+      </w:r>
+      <w:r>
+        <w:rPr>
+          <w:lang w:val="zu-ZA"/>
+        </w:rPr>
+        <w:t xml:space="preserve">ὀδύνης εἶδος, οἰκεῖον ἀποκρίνασθαι τῷ πεπονθότι μορίῳ. </w:t>
+      </w:r>
+      <w:r>
+        <w:rPr>
+          <w:rStyle w:val="lb"/>
+          <w:lang w:val="zu-ZA"/>
+        </w:rPr>
+        <w:br/>
+        <w:t xml:space="preserve">[8] </w:t>
+      </w:r>
+      <w:r>
+        <w:rPr>
+          <w:lang w:val="zu-ZA"/>
+        </w:rPr>
+        <w:t>τιν</w:t>
       </w:r>
       <w:r>
         <w:rPr>
@@ -2450,7 +2667,39 @@
         <w:rPr>
           <w:lang w:val="zu-ZA"/>
         </w:rPr>
-        <w:t>ς</w:t>
+        <w:t xml:space="preserve"> μὲν γάρ αὐτῶν εἰς πολὺ διατείνοντας ἔχει τοὺς πόνους, </w:t>
+      </w:r>
+      <w:r>
+        <w:rPr>
+          <w:rStyle w:val="lb"/>
+          <w:lang w:val="zu-ZA"/>
+        </w:rPr>
+        <w:br/>
+        <w:t xml:space="preserve">[9] </w:t>
+      </w:r>
+      <w:r>
+        <w:rPr>
+          <w:lang w:val="zu-ZA"/>
+        </w:rPr>
+        <w:t xml:space="preserve">τινὰ δὲ </w:t>
+      </w:r>
+      <w:r>
+        <w:rPr>
+          <w:lang w:val="zu-ZA"/>
+        </w:rPr>
+        <w:t xml:space="preserve">οἷον </w:t>
+      </w:r>
+      <w:r>
+        <w:rPr>
+          <w:lang w:val="zu-ZA"/>
+        </w:rPr>
+        <w:t>ἐμπεπαρμένους τε καὶ καθ</w:t>
+      </w:r>
+      <w:r>
+        <w:rPr>
+          <w:lang w:val="zu-ZA"/>
+        </w:rPr>
+        <w:t>’</w:t>
       </w:r>
       <w:r>
         <w:rPr>
@@ -2460,230 +2709,43 @@
       </w:r>
       <w:r>
         <w:rPr>
-          <w:lang w:val="zu-ZA"/>
-        </w:rPr>
-        <w:t xml:space="preserve">καὶ καύσεις καὶ παντὸς ἀποχὴν πόματός τε καὶ </w:t>
-      </w:r>
-      <w:r>
-        <w:rPr>
-          <w:lang w:val="zu-ZA"/>
-        </w:rPr>
-        <w:t>ἐ</w:t>
-      </w:r>
-      <w:r>
-        <w:rPr>
-          <w:lang w:val="zu-ZA"/>
-        </w:rPr>
-        <w:t>δέσματος</w:t>
-      </w:r>
-      <w:r>
-        <w:rPr>
-          <w:lang w:val="zu-ZA"/>
-        </w:rPr>
-        <w:t xml:space="preserve">, </w:t>
-      </w:r>
-      <w:r>
-        <w:rPr>
-          <w:rStyle w:val="lb"/>
-          <w:lang w:val="zu-ZA"/>
-        </w:rPr>
-        <w:br/>
-        <w:t xml:space="preserve">[17] </w:t>
-      </w:r>
-      <w:r>
-        <w:rPr>
-          <w:lang w:val="zu-ZA"/>
-        </w:rPr>
-        <w:t>ο</w:t>
-      </w:r>
-      <w:r>
-        <w:rPr>
-          <w:lang w:val="zu-ZA"/>
-        </w:rPr>
-        <w:t>ὗ</w:t>
-      </w:r>
-      <w:r>
-        <w:rPr>
-          <w:lang w:val="zu-ZA"/>
-        </w:rPr>
-        <w:t xml:space="preserve">περ </w:t>
-      </w:r>
-      <w:r>
-        <w:rPr>
-          <w:lang w:val="zu-ZA"/>
-        </w:rPr>
-        <w:t>ἂ</w:t>
-      </w:r>
-      <w:r>
-        <w:rPr>
-          <w:lang w:val="zu-ZA"/>
-        </w:rPr>
-        <w:t xml:space="preserve">ν ἴδωμεν αὐτοὺς ἡττημένους. τοὺς τοίνυν </w:t>
-      </w:r>
-      <w:r>
-        <w:rPr>
-          <w:rStyle w:val="lb"/>
-          <w:lang w:val="zu-ZA"/>
-        </w:rPr>
-        <w:br/>
-        <w:t xml:space="preserve">[18] </w:t>
-      </w:r>
-      <w:r>
-        <w:rPr>
-          <w:lang w:val="zu-ZA"/>
-        </w:rPr>
-        <w:t>σκηπτομένους</w:t>
-      </w:r>
-      <w:r>
-        <w:rPr>
-          <w:lang w:val="zu-ZA"/>
-        </w:rPr>
-        <w:t xml:space="preserve"> ὀδυνᾶσθαι σφοδρῶς τὸ μέγεθος τοῦ πόνου </w:t>
-      </w:r>
-      <w:r>
-        <w:rPr>
-          <w:rStyle w:val="pb"/>
-          <w:lang w:val="zu-ZA"/>
-        </w:rPr>
-        <w:t>[p. 19.7]</w:t>
-      </w:r>
-      <w:r>
-        <w:rPr>
-          <w:rStyle w:val="lb"/>
-          <w:lang w:val="zu-ZA"/>
-        </w:rPr>
-        <w:br/>
-        <w:t xml:space="preserve">[1] </w:t>
-      </w:r>
-      <w:r>
-        <w:rPr>
-          <w:lang w:val="zu-ZA"/>
-        </w:rPr>
-        <w:t xml:space="preserve">καὶ τοῖς ἀπὸ τῆς ἰατρικῆς ἐμπειρίας γνωρίσμασιν, ἐν οἷς </w:t>
-      </w:r>
-      <w:r>
-        <w:rPr>
-          <w:rStyle w:val="lb"/>
-          <w:lang w:val="zu-ZA"/>
-        </w:rPr>
-        <w:br/>
-        <w:t xml:space="preserve">[2] </w:t>
-      </w:r>
-      <w:r>
-        <w:rPr>
-          <w:lang w:val="zu-ZA"/>
-        </w:rPr>
-        <w:t xml:space="preserve">ἐστι καὶ τὸ δυσφορεῖν καὶ καταψύχεσθαι τὰ ἄκρα καὶ </w:t>
-      </w:r>
-      <w:r>
-        <w:rPr>
-          <w:rStyle w:val="lb"/>
-          <w:lang w:val="zu-ZA"/>
-        </w:rPr>
-        <w:br/>
-        <w:t xml:space="preserve">[3] </w:t>
-      </w:r>
-      <w:r>
-        <w:rPr>
-          <w:lang w:val="zu-ZA"/>
-        </w:rPr>
-        <w:t xml:space="preserve">ὠχριᾷν, ἐνίοτε δὲ καὶ ψυχρὸν ἐφιδροῦν καὶ τοὺς σφυγμοὺς </w:t>
-      </w:r>
-      <w:r>
-        <w:rPr>
-          <w:rStyle w:val="lb"/>
-          <w:lang w:val="zu-ZA"/>
-        </w:rPr>
-        <w:br/>
-        <w:t xml:space="preserve">[4] </w:t>
-      </w:r>
-      <w:r>
-        <w:rPr>
-          <w:lang w:val="zu-ZA"/>
-        </w:rPr>
-        <w:t xml:space="preserve">ἔχειν οὐ μόνον ἀνωμάλους, ὅπερ καὶ τοῖς μετρίως ὀδυνωμένοις </w:t>
-      </w:r>
-      <w:r>
-        <w:rPr>
-          <w:rStyle w:val="lb"/>
-          <w:lang w:val="zu-ZA"/>
-        </w:rPr>
-        <w:br/>
-        <w:t xml:space="preserve">[5] </w:t>
-      </w:r>
-      <w:r>
-        <w:rPr>
-          <w:lang w:val="zu-ZA"/>
-        </w:rPr>
-        <w:t xml:space="preserve">ὑπάρχει, ἀλλὰ καὶ πλείους τούς μικροὺς τῶν μεγάλων </w:t>
-      </w:r>
-      <w:r>
-        <w:rPr>
-          <w:rStyle w:val="lb"/>
-          <w:lang w:val="zu-ZA"/>
-        </w:rPr>
-        <w:br/>
-        <w:t xml:space="preserve">[6] </w:t>
-      </w:r>
-      <w:r>
-        <w:rPr>
-          <w:lang w:val="zu-ZA"/>
-        </w:rPr>
-        <w:t xml:space="preserve">καὶ τοὺς ἀμυδροὺς τῶν σφοδρῶν, ἐρωτωμένους τε τὸ τῆς </w:t>
-      </w:r>
-      <w:r>
-        <w:rPr>
-          <w:rStyle w:val="lb"/>
-          <w:lang w:val="zu-ZA"/>
-        </w:rPr>
-        <w:br/>
-        <w:t xml:space="preserve">[7] </w:t>
-      </w:r>
-      <w:r>
-        <w:rPr>
-          <w:lang w:val="zu-ZA"/>
-        </w:rPr>
-        <w:t xml:space="preserve">ὀδύνης εἶδος, οἰκεῖον ἀποκρίνασθαι τῷ πεπονθότι μορίῳ. </w:t>
-      </w:r>
-      <w:r>
-        <w:rPr>
-          <w:rStyle w:val="lb"/>
-          <w:lang w:val="zu-ZA"/>
-        </w:rPr>
-        <w:br/>
-        <w:t xml:space="preserve">[8] </w:t>
-      </w:r>
-      <w:r>
-        <w:rPr>
-          <w:lang w:val="zu-ZA"/>
-        </w:rPr>
-        <w:t>τιν</w:t>
-      </w:r>
-      <w:r>
-        <w:rPr>
-          <w:lang w:val="zu-ZA"/>
-        </w:rPr>
-        <w:t>ὰ</w:t>
-      </w:r>
-      <w:r>
-        <w:rPr>
-          <w:lang w:val="zu-ZA"/>
-        </w:rPr>
-        <w:t xml:space="preserve"> μὲν γάρ αὐτῶν εἰς πολὺ διατείνοντας ἔχει τοὺς πόνους, </w:t>
-      </w:r>
-      <w:r>
-        <w:rPr>
-          <w:rStyle w:val="lb"/>
-          <w:lang w:val="zu-ZA"/>
-        </w:rPr>
-        <w:br/>
-        <w:t xml:space="preserve">[9] </w:t>
-      </w:r>
-      <w:r>
-        <w:rPr>
-          <w:lang w:val="zu-ZA"/>
-        </w:rPr>
-        <w:t xml:space="preserve">τινὰ δὲ </w:t>
+          <w:lang w:val="el-GR"/>
+        </w:rPr>
+        <w:t>ἓ</w:t>
+      </w:r>
+      <w:r>
+        <w:rPr>
+          <w:lang w:val="zu-ZA"/>
+        </w:rPr>
+        <w:t xml:space="preserve">ν μέρος ἐρηρεισμένους, </w:t>
+      </w:r>
+      <w:r>
+        <w:rPr>
+          <w:rStyle w:val="lb"/>
+          <w:lang w:val="zu-ZA"/>
+        </w:rPr>
+        <w:br/>
+        <w:t xml:space="preserve">[10] </w:t>
+      </w:r>
+      <w:r>
+        <w:rPr>
+          <w:lang w:val="zu-ZA"/>
+        </w:rPr>
+        <w:t xml:space="preserve">ἔνια δὲ νυγματωδῶς σφύζει, ἀλλὰ καί τινα διασπᾶσθαι </w:t>
+      </w:r>
+      <w:r>
+        <w:rPr>
+          <w:rStyle w:val="lb"/>
+          <w:lang w:val="zu-ZA"/>
+        </w:rPr>
+        <w:br/>
+        <w:t xml:space="preserve">[11] </w:t>
+      </w:r>
+      <w:r>
+        <w:rPr>
+          <w:lang w:val="zu-ZA"/>
+        </w:rPr>
+        <w:t xml:space="preserve">δοκεῖ, τὰ δὲ </w:t>
       </w:r>
       <w:r>
         <w:rPr>
@@ -2695,83 +2757,13 @@
         <w:rPr>
           <w:lang w:val="zu-ZA"/>
         </w:rPr>
-        <w:t>ἐμπεπαρμένους τε καὶ καθ</w:t>
-      </w:r>
-      <w:r>
-        <w:rPr>
-          <w:lang w:val="zu-ZA"/>
-        </w:rPr>
-        <w:t>’</w:t>
-      </w:r>
-      <w:r>
-        <w:rPr>
-          <w:lang w:val="zu-ZA"/>
-        </w:rPr>
-        <w:t xml:space="preserve"> </w:t>
-      </w:r>
-      <w:r>
-        <w:rPr>
-          <w:lang w:val="el-GR"/>
-        </w:rPr>
-        <w:t>ἓ</w:t>
-      </w:r>
-      <w:r>
-        <w:rPr>
-          <w:lang w:val="zu-ZA"/>
-        </w:rPr>
-        <w:t xml:space="preserve">ν μέρος ἐρηρεισμένους, </w:t>
-      </w:r>
-      <w:r>
-        <w:rPr>
-          <w:rStyle w:val="lb"/>
-          <w:lang w:val="zu-ZA"/>
-        </w:rPr>
-        <w:br/>
-        <w:t xml:space="preserve">[10] </w:t>
-      </w:r>
-      <w:r>
-        <w:rPr>
-          <w:lang w:val="zu-ZA"/>
-        </w:rPr>
-        <w:t xml:space="preserve">ἔνια δὲ νυγματωδῶς σφύζει, ἀλλὰ καί τινα διασπᾶσθαι </w:t>
-      </w:r>
-      <w:r>
-        <w:rPr>
-          <w:rStyle w:val="lb"/>
-          <w:lang w:val="zu-ZA"/>
-        </w:rPr>
-        <w:br/>
-        <w:t xml:space="preserve">[11] </w:t>
-      </w:r>
-      <w:r>
-        <w:rPr>
-          <w:lang w:val="zu-ZA"/>
-        </w:rPr>
-        <w:t xml:space="preserve">δοκεῖ, τὰ δὲ </w:t>
-      </w:r>
-      <w:r>
-        <w:rPr>
-          <w:lang w:val="zu-ZA"/>
-        </w:rPr>
-        <w:t xml:space="preserve">οἷον </w:t>
-      </w:r>
-      <w:r>
-        <w:rPr>
-          <w:lang w:val="zu-ZA"/>
-        </w:rPr>
         <w:t xml:space="preserve">ναρκώδη φαίνεται, τὰ δὲ </w:t>
       </w:r>
       <w:r>
         <w:rPr>
           <w:lang w:val="zu-ZA"/>
         </w:rPr>
-        <w:t>βαρέ</w:t>
-      </w:r>
-      <w:r>
-        <w:rPr>
-          <w:lang w:val="zu-ZA"/>
-        </w:rPr>
-        <w:t>α</w:t>
+        <w:t>βαρέα</w:t>
       </w:r>
       <w:r>
         <w:rPr>

</xml_diff>